<commit_message>
finished fieldnotes & refactored
</commit_message>
<xml_diff>
--- a/readme_norc_aug_20220800.docx
+++ b/readme_norc_aug_20220800.docx
@@ -5,76 +5,136 @@
     <w:p>
       <w:pPr>
         <w:pStyle w:val="Heading1"/>
-      </w:pPr>
-      <w:r>
+        <w:spacing w:after="0"/>
         <w:rPr>
           <w:highlight w:val="lightGray"/>
         </w:rPr>
+      </w:pPr>
+      <w:r>
+        <w:rPr>
+          <w:highlight w:val="lightGray"/>
+        </w:rPr>
         <w:t>NORC Data Upload</w:t>
       </w:r>
+      <w:r>
+        <w:rPr>
+          <w:highlight w:val="lightGray"/>
+        </w:rPr>
+        <w:t>s (FAST)</w:t>
+      </w:r>
     </w:p>
     <w:p/>
     <w:p>
       <w:pPr>
-        <w:pStyle w:val="Heading2"/>
-      </w:pPr>
-      <w:r>
-        <w:rPr>
-          <w:highlight w:val="lightGray"/>
-        </w:rPr>
-        <w:t>August Update</w:t>
-      </w:r>
-    </w:p>
-    <w:p>
-      <w:r>
-        <w:t>Email from NORC team:</w:t>
-      </w:r>
-    </w:p>
-    <w:p>
-      <w:r>
-        <w:t>“</w:t>
-      </w:r>
-      <w:r>
-        <w:t xml:space="preserve">Your team’s last data upload occurred in February. Your next scheduled upload is in August. A couple of reminders when completing your submission: </w:t>
-      </w:r>
-    </w:p>
-    <w:p>
-      <w:pPr>
-        <w:pStyle w:val="ListParagraph"/>
+        <w:pStyle w:val="Heading4"/>
+      </w:pPr>
+      <w:r>
+        <w:t>Contacts: PIP</w:t>
+      </w:r>
+    </w:p>
+    <w:p>
+      <w:r>
+        <w:t>PI:</w:t>
+      </w:r>
+    </w:p>
+    <w:p>
+      <w:pPr>
         <w:numPr>
           <w:ilvl w:val="0"/>
-          <w:numId w:val="3"/>
+          <w:numId w:val="25"/>
         </w:numPr>
       </w:pPr>
       <w:r>
-        <w:t xml:space="preserve">Please upload your most recent version of all instruments </w:t>
-      </w:r>
-    </w:p>
-    <w:p>
-      <w:pPr>
-        <w:pStyle w:val="ListParagraph"/>
+        <w:t>Bonnie Jortberg</w:t>
+      </w:r>
+    </w:p>
+    <w:p>
+      <w:pPr>
         <w:numPr>
           <w:ilvl w:val="0"/>
-          <w:numId w:val="3"/>
+          <w:numId w:val="25"/>
         </w:numPr>
       </w:pPr>
       <w:r>
-        <w:t>Old data for a practice will be overwritten by new data for that practice; any revisions to a practice’s data since your last upload will save in the system</w:t>
-      </w:r>
-    </w:p>
-    <w:p>
-      <w:pPr>
-        <w:pStyle w:val="ListParagraph"/>
+        <w:t>Perry Dickinson</w:t>
+      </w:r>
+    </w:p>
+    <w:p>
+      <w:r>
+        <w:t>Data Team:</w:t>
+      </w:r>
+    </w:p>
+    <w:p>
+      <w:pPr>
         <w:numPr>
           <w:ilvl w:val="0"/>
-          <w:numId w:val="3"/>
+          <w:numId w:val="26"/>
         </w:numPr>
       </w:pPr>
       <w:r>
-        <w:t>Please send NORC an email noting when you completed your upload and how many practices were included with each instrument (total practices, not just newly submitted)</w:t>
-      </w:r>
-      <w:r>
-        <w:t>”</w:t>
+        <w:t>Dionisia de la Cerda</w:t>
+      </w:r>
+    </w:p>
+    <w:p>
+      <w:pPr>
+        <w:numPr>
+          <w:ilvl w:val="0"/>
+          <w:numId w:val="26"/>
+        </w:numPr>
+      </w:pPr>
+      <w:r>
+        <w:t>Sabrina Lor  (exports reports from REDCap)</w:t>
+      </w:r>
+    </w:p>
+    <w:p>
+      <w:pPr>
+        <w:numPr>
+          <w:ilvl w:val="0"/>
+          <w:numId w:val="26"/>
+        </w:numPr>
+      </w:pPr>
+      <w:r>
+        <w:t>Kim Wiggins (</w:t>
+      </w:r>
+      <w:r>
+        <w:t>process and</w:t>
+      </w:r>
+      <w:r>
+        <w:t xml:space="preserve"> upload to NORC site)</w:t>
+      </w:r>
+    </w:p>
+    <w:p/>
+    <w:p>
+      <w:pPr>
+        <w:pStyle w:val="Heading4"/>
+      </w:pPr>
+      <w:r>
+        <w:t>Contacts: NORC</w:t>
+      </w:r>
+    </w:p>
+    <w:p>
+      <w:r>
+        <w:t xml:space="preserve">Alex Figueroa, </w:t>
+      </w:r>
+      <w:r>
+        <w:t>Figueroa-Alexandria@norc.org</w:t>
+      </w:r>
+    </w:p>
+    <w:p>
+      <w:pPr>
+        <w:pStyle w:val="Heading2"/>
+      </w:pPr>
+      <w:r>
+        <w:rPr>
+          <w:highlight w:val="lightGray"/>
+        </w:rPr>
+        <w:t>August</w:t>
+      </w:r>
+      <w:r>
+        <w:rPr>
+          <w:highlight w:val="lightGray"/>
+        </w:rPr>
+        <w:t xml:space="preserve"> 2022</w:t>
       </w:r>
     </w:p>
     <w:p/>
@@ -1662,7 +1722,7 @@
                 <w:sz w:val="20"/>
                 <w:szCs w:val="20"/>
               </w:rPr>
-              <w:t>00_paths_lets.sas</w:t>
+              <w:t>00_paths_aliases.sas</w:t>
             </w:r>
           </w:p>
         </w:tc>
@@ -3270,7 +3330,7 @@
                 <w:sz w:val="20"/>
                 <w:szCs w:val="20"/>
               </w:rPr>
-              <w:t>00_paths_lets.sas</w:t>
+              <w:t>00_paths_aliases.sas</w:t>
             </w:r>
           </w:p>
         </w:tc>
@@ -3801,7 +3861,7 @@
                 <w:sz w:val="20"/>
                 <w:szCs w:val="20"/>
               </w:rPr>
-              <w:t>00_paths_lets.sas</w:t>
+              <w:t>00_paths_aliases.sas</w:t>
             </w:r>
           </w:p>
         </w:tc>
@@ -4595,16 +4655,7 @@
           <w:sz w:val="20"/>
           <w:szCs w:val="20"/>
         </w:rPr>
-        <w:t xml:space="preserve">  </w:t>
-      </w:r>
-      <w:r>
-        <w:rPr>
-          <w:rFonts w:ascii="Courier New" w:hAnsi="Courier New" w:cs="Courier New"/>
-          <w:color w:val="008000"/>
-          <w:sz w:val="20"/>
-          <w:szCs w:val="20"/>
-        </w:rPr>
-        <w:t>NOTES</w:t>
+        <w:t xml:space="preserve">  NOTES</w:t>
       </w:r>
     </w:p>
     <w:p>
@@ -4683,8 +4734,6 @@
       <w:r>
         <w:t>,</w:t>
       </w:r>
-      <w:bookmarkStart w:id="0" w:name="_GoBack"/>
-      <w:bookmarkEnd w:id="0"/>
     </w:p>
     <w:p>
       <w:r>
@@ -4712,6 +4761,41 @@
       <w:pPr>
         <w:spacing w:before="120"/>
       </w:pPr>
+    </w:p>
+    <w:p>
+      <w:pPr>
+        <w:pStyle w:val="Caption"/>
+      </w:pPr>
+      <w:r>
+        <w:t xml:space="preserve">Table </w:t>
+      </w:r>
+      <w:r>
+        <w:fldChar w:fldCharType="begin"/>
+      </w:r>
+      <w:r>
+        <w:instrText xml:space="preserve"> SEQ Table \* ARABIC </w:instrText>
+      </w:r>
+      <w:r>
+        <w:fldChar w:fldCharType="separate"/>
+      </w:r>
+      <w:r>
+        <w:rPr>
+          <w:noProof/>
+        </w:rPr>
+        <w:t>1</w:t>
+      </w:r>
+      <w:r>
+        <w:fldChar w:fldCharType="end"/>
+      </w:r>
+      <w:r>
+        <w:t xml:space="preserve">: Fieldnote / </w:t>
+      </w:r>
+      <w:r>
+        <w:t>Intervention</w:t>
+      </w:r>
+      <w:r>
+        <w:t xml:space="preserve"> Tracker - updated 09/14/22 kw</w:t>
+      </w:r>
     </w:p>
     <w:tbl>
       <w:tblPr>
@@ -4746,7 +4830,6 @@
         <w:tc>
           <w:tcPr>
             <w:tcW w:w="3060" w:type="dxa"/>
-            <w:vAlign w:val="center"/>
           </w:tcPr>
           <w:p>
             <w:pPr>
@@ -4765,7 +4848,6 @@
         <w:tc>
           <w:tcPr>
             <w:tcW w:w="5989" w:type="dxa"/>
-            <w:vAlign w:val="center"/>
           </w:tcPr>
           <w:p>
             <w:pPr>
@@ -4799,7 +4881,6 @@
         <w:tc>
           <w:tcPr>
             <w:tcW w:w="3060" w:type="dxa"/>
-            <w:vAlign w:val="center"/>
           </w:tcPr>
           <w:p>
             <w:r>
@@ -4810,9 +4891,17 @@
         <w:tc>
           <w:tcPr>
             <w:tcW w:w="5989" w:type="dxa"/>
-            <w:vAlign w:val="center"/>
-          </w:tcPr>
-          <w:p/>
+          </w:tcPr>
+          <w:p>
+            <w:r>
+              <w:rPr>
+                <w:rFonts w:ascii="Courier New" w:hAnsi="Courier New" w:cs="Courier New"/>
+                <w:sz w:val="20"/>
+                <w:szCs w:val="20"/>
+              </w:rPr>
+              <w:t>FASTFieldnote_raw_08222022.xlsx</w:t>
+            </w:r>
+          </w:p>
         </w:tc>
       </w:tr>
       <w:tr>
@@ -4829,7 +4918,6 @@
         <w:tc>
           <w:tcPr>
             <w:tcW w:w="3060" w:type="dxa"/>
-            <w:vAlign w:val="center"/>
           </w:tcPr>
           <w:p>
             <w:r>
@@ -4840,7 +4928,6 @@
         <w:tc>
           <w:tcPr>
             <w:tcW w:w="5989" w:type="dxa"/>
-            <w:vAlign w:val="center"/>
           </w:tcPr>
           <w:p>
             <w:pPr>
@@ -4868,25 +4955,23 @@
           </w:tcPr>
           <w:p>
             <w:r>
-              <w:t>sas file</w:t>
+              <w:t>Dir Paths</w:t>
             </w:r>
           </w:p>
         </w:tc>
         <w:tc>
           <w:tcPr>
             <w:tcW w:w="3060" w:type="dxa"/>
-            <w:vAlign w:val="center"/>
-          </w:tcPr>
-          <w:p>
-            <w:r>
-              <w:t>Import, clean</w:t>
+          </w:tcPr>
+          <w:p>
+            <w:r>
+              <w:t>%include let statements: all</w:t>
             </w:r>
           </w:p>
         </w:tc>
         <w:tc>
           <w:tcPr>
             <w:tcW w:w="5989" w:type="dxa"/>
-            <w:vAlign w:val="center"/>
           </w:tcPr>
           <w:p>
             <w:pPr>
@@ -4902,103 +4987,7 @@
                 <w:sz w:val="20"/>
                 <w:szCs w:val="20"/>
               </w:rPr>
-              <w:t>1</w:t>
-            </w:r>
-            <w:r>
-              <w:rPr>
-                <w:rFonts w:ascii="Courier New" w:hAnsi="Courier New" w:cs="Courier New"/>
-                <w:sz w:val="20"/>
-                <w:szCs w:val="20"/>
-              </w:rPr>
-              <w:t>3a</w:t>
-            </w:r>
-            <w:r>
-              <w:rPr>
-                <w:rFonts w:ascii="Courier New" w:hAnsi="Courier New" w:cs="Courier New"/>
-                <w:sz w:val="20"/>
-                <w:szCs w:val="20"/>
-              </w:rPr>
-              <w:t>_</w:t>
-            </w:r>
-            <w:r>
-              <w:rPr>
-                <w:rFonts w:ascii="Courier New" w:hAnsi="Courier New" w:cs="Courier New"/>
-                <w:sz w:val="20"/>
-                <w:szCs w:val="20"/>
-              </w:rPr>
-              <w:t>getData_</w:t>
-            </w:r>
-            <w:r>
-              <w:rPr>
-                <w:rFonts w:ascii="Courier New" w:hAnsi="Courier New" w:cs="Courier New"/>
-                <w:sz w:val="20"/>
-                <w:szCs w:val="20"/>
-              </w:rPr>
-              <w:t>fieldnote</w:t>
-            </w:r>
-            <w:r>
-              <w:rPr>
-                <w:rFonts w:ascii="Courier New" w:hAnsi="Courier New" w:cs="Courier New"/>
-                <w:sz w:val="20"/>
-                <w:szCs w:val="20"/>
-              </w:rPr>
-              <w:t>_2022082</w:t>
-            </w:r>
-            <w:r>
-              <w:rPr>
-                <w:rFonts w:ascii="Courier New" w:hAnsi="Courier New" w:cs="Courier New"/>
-                <w:sz w:val="20"/>
-                <w:szCs w:val="20"/>
-              </w:rPr>
-              <w:t>8</w:t>
-            </w:r>
-            <w:r>
-              <w:rPr>
-                <w:rFonts w:ascii="Courier New" w:hAnsi="Courier New" w:cs="Courier New"/>
-                <w:sz w:val="20"/>
-                <w:szCs w:val="20"/>
-              </w:rPr>
-              <w:t>.sas</w:t>
-            </w:r>
-            <w:r>
-              <w:rPr>
-                <w:rFonts w:ascii="Courier New" w:hAnsi="Courier New" w:cs="Courier New"/>
-                <w:sz w:val="20"/>
-                <w:szCs w:val="20"/>
-              </w:rPr>
-              <w:t xml:space="preserve">  [</w:t>
-            </w:r>
-            <w:r>
-              <w:rPr>
-                <w:rFonts w:ascii="Courier New" w:hAnsi="Courier New" w:cs="Courier New"/>
-                <w:sz w:val="20"/>
-                <w:szCs w:val="20"/>
-              </w:rPr>
-              <w:t>515</w:t>
-            </w:r>
-            <w:r>
-              <w:rPr>
-                <w:rFonts w:ascii="Courier New" w:hAnsi="Courier New" w:cs="Courier New"/>
-                <w:sz w:val="20"/>
-                <w:szCs w:val="20"/>
-              </w:rPr>
-              <w:t xml:space="preserve">, </w:t>
-            </w:r>
-            <w:r>
-              <w:rPr>
-                <w:rFonts w:ascii="Courier New" w:hAnsi="Courier New" w:cs="Courier New"/>
-                <w:sz w:val="20"/>
-                <w:szCs w:val="20"/>
-              </w:rPr>
-              <w:t>126</w:t>
-            </w:r>
-            <w:r>
-              <w:rPr>
-                <w:rFonts w:ascii="Courier New" w:hAnsi="Courier New" w:cs="Courier New"/>
-                <w:sz w:val="20"/>
-                <w:szCs w:val="20"/>
-              </w:rPr>
-              <w:t>]</w:t>
+              <w:t>00_paths_aliases.sas</w:t>
             </w:r>
           </w:p>
         </w:tc>
@@ -5010,25 +4999,26 @@
           </w:tcPr>
           <w:p>
             <w:r>
-              <w:t>results</w:t>
+              <w:t>Formats</w:t>
             </w:r>
           </w:p>
         </w:tc>
         <w:tc>
           <w:tcPr>
             <w:tcW w:w="3060" w:type="dxa"/>
-            <w:vAlign w:val="center"/>
-          </w:tcPr>
-          <w:p>
-            <w:r>
-              <w:t>proc freq all raw import fields</w:t>
+          </w:tcPr>
+          <w:p>
+            <w:r>
+              <w:t>Sas format for</w:t>
+            </w:r>
+            <w:r>
+              <w:t xml:space="preserve"> time (in min)</w:t>
             </w:r>
           </w:p>
         </w:tc>
         <w:tc>
           <w:tcPr>
             <w:tcW w:w="5989" w:type="dxa"/>
-            <w:vAlign w:val="center"/>
           </w:tcPr>
           <w:p>
             <w:pPr>
@@ -5044,18 +5034,16 @@
                 <w:sz w:val="20"/>
                 <w:szCs w:val="20"/>
               </w:rPr>
-              <w:t>norc/logs/</w:t>
-            </w:r>
-            <w:proofErr w:type="spellStart"/>
-            <w:r>
-              <w:rPr>
-                <w:rFonts w:ascii="Courier New" w:hAnsi="Courier New" w:cs="Courier New"/>
-                <w:sz w:val="20"/>
-                <w:szCs w:val="20"/>
-              </w:rPr>
-              <w:t>fieldnote_allfields_freqs_raw_import</w:t>
-            </w:r>
-            <w:proofErr w:type="spellEnd"/>
+              <w:t>13a_</w:t>
+            </w:r>
+            <w:r>
+              <w:rPr>
+                <w:rFonts w:ascii="Courier New" w:hAnsi="Courier New" w:cs="Courier New"/>
+                <w:sz w:val="20"/>
+                <w:szCs w:val="20"/>
+              </w:rPr>
+              <w:t>fn_formats.sas</w:t>
+            </w:r>
           </w:p>
         </w:tc>
       </w:tr>
@@ -5066,25 +5054,29 @@
           </w:tcPr>
           <w:p>
             <w:r>
-              <w:t>sas code</w:t>
+              <w:t xml:space="preserve">EDA, </w:t>
+            </w:r>
+            <w:r>
+              <w:t>q’</w:t>
+            </w:r>
+            <w:r>
+              <w:t>s</w:t>
             </w:r>
           </w:p>
         </w:tc>
         <w:tc>
           <w:tcPr>
             <w:tcW w:w="3060" w:type="dxa"/>
-            <w:vAlign w:val="center"/>
-          </w:tcPr>
-          <w:p>
-            <w:r>
-              <w:t>%include let statements: all</w:t>
+          </w:tcPr>
+          <w:p>
+            <w:r>
+              <w:t>EDA, export to Sabrina (03_data)</w:t>
             </w:r>
           </w:p>
         </w:tc>
         <w:tc>
           <w:tcPr>
             <w:tcW w:w="5989" w:type="dxa"/>
-            <w:vAlign w:val="center"/>
           </w:tcPr>
           <w:p>
             <w:pPr>
@@ -5100,7 +5092,93 @@
                 <w:sz w:val="20"/>
                 <w:szCs w:val="20"/>
               </w:rPr>
-              <w:t>00_paths_lets.sas</w:t>
+              <w:t>1</w:t>
+            </w:r>
+            <w:r>
+              <w:rPr>
+                <w:rFonts w:ascii="Courier New" w:hAnsi="Courier New" w:cs="Courier New"/>
+                <w:sz w:val="20"/>
+                <w:szCs w:val="20"/>
+              </w:rPr>
+              <w:t>3c_</w:t>
+            </w:r>
+            <w:r>
+              <w:rPr>
+                <w:rFonts w:ascii="Courier New" w:hAnsi="Courier New" w:cs="Courier New"/>
+                <w:sz w:val="20"/>
+                <w:szCs w:val="20"/>
+              </w:rPr>
+              <w:t>fn_</w:t>
+            </w:r>
+            <w:r>
+              <w:rPr>
+                <w:rFonts w:ascii="Courier New" w:hAnsi="Courier New" w:cs="Courier New"/>
+                <w:sz w:val="20"/>
+                <w:szCs w:val="20"/>
+              </w:rPr>
+              <w:t>import_eda_exportqs</w:t>
+            </w:r>
+            <w:bookmarkStart w:id="0" w:name="_GoBack"/>
+            <w:bookmarkEnd w:id="0"/>
+            <w:r>
+              <w:rPr>
+                <w:rFonts w:ascii="Courier New" w:hAnsi="Courier New" w:cs="Courier New"/>
+                <w:sz w:val="20"/>
+                <w:szCs w:val="20"/>
+              </w:rPr>
+              <w:t>.sas</w:t>
+            </w:r>
+            <w:r>
+              <w:rPr>
+                <w:rFonts w:ascii="Courier New" w:hAnsi="Courier New" w:cs="Courier New"/>
+                <w:sz w:val="20"/>
+                <w:szCs w:val="20"/>
+              </w:rPr>
+              <w:t xml:space="preserve">  </w:t>
+            </w:r>
+          </w:p>
+          <w:p>
+            <w:pPr>
+              <w:numPr>
+                <w:ilvl w:val="0"/>
+                <w:numId w:val="27"/>
+              </w:numPr>
+              <w:ind w:left="516"/>
+              <w:rPr>
+                <w:rFonts w:ascii="Courier New" w:hAnsi="Courier New" w:cs="Courier New"/>
+                <w:sz w:val="20"/>
+                <w:szCs w:val="20"/>
+              </w:rPr>
+            </w:pPr>
+            <w:r>
+              <w:rPr>
+                <w:rFonts w:ascii="Courier New" w:hAnsi="Courier New" w:cs="Courier New"/>
+                <w:sz w:val="20"/>
+                <w:szCs w:val="20"/>
+              </w:rPr>
+              <w:t>fn_dups_20221915.xlsx</w:t>
+            </w:r>
+          </w:p>
+          <w:p>
+            <w:pPr>
+              <w:numPr>
+                <w:ilvl w:val="0"/>
+                <w:numId w:val="27"/>
+              </w:numPr>
+              <w:ind w:left="516"/>
+              <w:rPr>
+                <w:rFonts w:ascii="Courier New" w:hAnsi="Courier New" w:cs="Courier New"/>
+                <w:sz w:val="20"/>
+                <w:szCs w:val="20"/>
+              </w:rPr>
+            </w:pPr>
+            <w:r>
+              <w:rPr>
+                <w:rFonts w:ascii="Courier New" w:hAnsi="Courier New" w:cs="Courier New"/>
+                <w:sz w:val="20"/>
+                <w:szCs w:val="20"/>
+              </w:rPr>
+              <w:t>fn_v_baseline_20220915.xlsx</w:t>
             </w:r>
           </w:p>
         </w:tc>
@@ -5112,25 +5190,205 @@
           </w:tcPr>
           <w:p>
             <w:r>
-              <w:t>output</w:t>
+              <w:t>File create</w:t>
             </w:r>
           </w:p>
         </w:tc>
         <w:tc>
           <w:tcPr>
             <w:tcW w:w="3060" w:type="dxa"/>
-            <w:vAlign w:val="center"/>
-          </w:tcPr>
-          <w:p>
-            <w:r>
-              <w:t>Exported file for upload</w:t>
+          </w:tcPr>
+          <w:p>
+            <w:r>
+              <w:t>Clean &amp; export final file</w:t>
+            </w:r>
+          </w:p>
+          <w:p>
+            <w:r>
+              <w:t xml:space="preserve">-bad data: 2224 </w:t>
+            </w:r>
+          </w:p>
+          <w:p>
+            <w:r>
+              <w:t>(05_uploadResults_aug2022)</w:t>
             </w:r>
           </w:p>
         </w:tc>
         <w:tc>
           <w:tcPr>
             <w:tcW w:w="5989" w:type="dxa"/>
-            <w:vAlign w:val="center"/>
+          </w:tcPr>
+          <w:p>
+            <w:pPr>
+              <w:rPr>
+                <w:rFonts w:ascii="Courier New" w:hAnsi="Courier New" w:cs="Courier New"/>
+                <w:sz w:val="20"/>
+                <w:szCs w:val="20"/>
+              </w:rPr>
+            </w:pPr>
+            <w:r>
+              <w:rPr>
+                <w:rFonts w:ascii="Courier New" w:hAnsi="Courier New" w:cs="Courier New"/>
+                <w:sz w:val="20"/>
+                <w:szCs w:val="20"/>
+              </w:rPr>
+              <w:t>13d_</w:t>
+            </w:r>
+            <w:r>
+              <w:rPr>
+                <w:rFonts w:ascii="Courier New" w:hAnsi="Courier New" w:cs="Courier New"/>
+                <w:sz w:val="20"/>
+                <w:szCs w:val="20"/>
+              </w:rPr>
+              <w:t>fn_createFile.sas</w:t>
+            </w:r>
+          </w:p>
+          <w:p>
+            <w:pPr>
+              <w:numPr>
+                <w:ilvl w:val="0"/>
+                <w:numId w:val="27"/>
+              </w:numPr>
+              <w:ind w:left="516"/>
+              <w:rPr>
+                <w:rFonts w:ascii="Courier New" w:hAnsi="Courier New" w:cs="Courier New"/>
+                <w:sz w:val="20"/>
+                <w:szCs w:val="20"/>
+              </w:rPr>
+            </w:pPr>
+            <w:r>
+              <w:rPr>
+                <w:rFonts w:ascii="Courier New" w:hAnsi="Courier New" w:cs="Courier New"/>
+                <w:sz w:val="20"/>
+                <w:szCs w:val="20"/>
+              </w:rPr>
+              <w:t>InterventionTracker_20220915.xlsx</w:t>
+            </w:r>
+            <w:r>
+              <w:rPr>
+                <w:rFonts w:ascii="Courier New" w:hAnsi="Courier New" w:cs="Courier New"/>
+                <w:sz w:val="20"/>
+                <w:szCs w:val="20"/>
+              </w:rPr>
+              <w:t xml:space="preserve"> (ret.)</w:t>
+            </w:r>
+          </w:p>
+          <w:p>
+            <w:pPr>
+              <w:numPr>
+                <w:ilvl w:val="0"/>
+                <w:numId w:val="27"/>
+              </w:numPr>
+              <w:ind w:left="516"/>
+              <w:rPr>
+                <w:rFonts w:ascii="Courier New" w:hAnsi="Courier New" w:cs="Courier New"/>
+                <w:sz w:val="20"/>
+                <w:szCs w:val="20"/>
+              </w:rPr>
+            </w:pPr>
+            <w:r>
+              <w:rPr>
+                <w:rFonts w:ascii="Courier New" w:hAnsi="Courier New" w:cs="Courier New"/>
+                <w:sz w:val="20"/>
+                <w:szCs w:val="20"/>
+              </w:rPr>
+              <w:t>InterventionTracker_attempt2_20220915.xlsx</w:t>
+            </w:r>
+          </w:p>
+        </w:tc>
+      </w:tr>
+      <w:tr>
+        <w:tc>
+          <w:tcPr>
+            <w:tcW w:w="1165" w:type="dxa"/>
+          </w:tcPr>
+          <w:p>
+            <w:r>
+              <w:t>results</w:t>
+            </w:r>
+          </w:p>
+        </w:tc>
+        <w:tc>
+          <w:tcPr>
+            <w:tcW w:w="3060" w:type="dxa"/>
+          </w:tcPr>
+          <w:p>
+            <w:r>
+              <w:t>proc freq all raw import fields</w:t>
+            </w:r>
+          </w:p>
+        </w:tc>
+        <w:tc>
+          <w:tcPr>
+            <w:tcW w:w="5989" w:type="dxa"/>
+          </w:tcPr>
+          <w:p>
+            <w:pPr>
+              <w:rPr>
+                <w:rFonts w:ascii="Courier New" w:hAnsi="Courier New" w:cs="Courier New"/>
+                <w:sz w:val="20"/>
+                <w:szCs w:val="20"/>
+              </w:rPr>
+            </w:pPr>
+            <w:r>
+              <w:rPr>
+                <w:rFonts w:ascii="Courier New" w:hAnsi="Courier New" w:cs="Courier New"/>
+                <w:sz w:val="20"/>
+                <w:szCs w:val="20"/>
+              </w:rPr>
+              <w:t>L</w:t>
+            </w:r>
+            <w:r>
+              <w:rPr>
+                <w:rFonts w:ascii="Courier New" w:hAnsi="Courier New" w:cs="Courier New"/>
+                <w:sz w:val="20"/>
+                <w:szCs w:val="20"/>
+              </w:rPr>
+              <w:t>ogs</w:t>
+            </w:r>
+            <w:r>
+              <w:rPr>
+                <w:rFonts w:ascii="Courier New" w:hAnsi="Courier New" w:cs="Courier New"/>
+                <w:sz w:val="20"/>
+                <w:szCs w:val="20"/>
+              </w:rPr>
+              <w:t xml:space="preserve"> &gt; </w:t>
+            </w:r>
+            <w:r>
+              <w:rPr>
+                <w:rFonts w:ascii="Courier New" w:hAnsi="Courier New" w:cs="Courier New"/>
+                <w:sz w:val="20"/>
+                <w:szCs w:val="20"/>
+              </w:rPr>
+              <w:t>fieldnote_allfields_freqs_raw_import</w:t>
+            </w:r>
+          </w:p>
+        </w:tc>
+      </w:tr>
+      <w:tr>
+        <w:tc>
+          <w:tcPr>
+            <w:tcW w:w="1165" w:type="dxa"/>
+          </w:tcPr>
+          <w:p>
+            <w:r>
+              <w:t>Logs, results</w:t>
+            </w:r>
+          </w:p>
+        </w:tc>
+        <w:tc>
+          <w:tcPr>
+            <w:tcW w:w="3060" w:type="dxa"/>
+          </w:tcPr>
+          <w:p>
+            <w:r>
+              <w:t>Batch ran 13c, 13d again and sent log, report to folder</w:t>
+            </w:r>
+          </w:p>
+        </w:tc>
+        <w:tc>
+          <w:tcPr>
+            <w:tcW w:w="5989" w:type="dxa"/>
           </w:tcPr>
           <w:p>
             <w:pPr>
@@ -5146,19 +5404,39 @@
     </w:tbl>
     <w:p/>
     <w:p>
-      <w:r>
+      <w:pPr>
+        <w:rPr>
+          <w:color w:val="7F7F7F" w:themeColor="text1" w:themeTint="80"/>
+        </w:rPr>
+      </w:pPr>
+      <w:r>
+        <w:rPr>
+          <w:color w:val="7F7F7F" w:themeColor="text1" w:themeTint="80"/>
+        </w:rPr>
         <w:t xml:space="preserve">Ran </w:t>
       </w:r>
       <w:r>
+        <w:rPr>
+          <w:color w:val="7F7F7F" w:themeColor="text1" w:themeTint="80"/>
+        </w:rPr>
         <w:t xml:space="preserve">proc freq </w:t>
       </w:r>
       <w:r>
+        <w:rPr>
+          <w:color w:val="7F7F7F" w:themeColor="text1" w:themeTint="80"/>
+        </w:rPr>
         <w:t>for all fields for raw import</w:t>
       </w:r>
       <w:r>
+        <w:rPr>
+          <w:color w:val="7F7F7F" w:themeColor="text1" w:themeTint="80"/>
+        </w:rPr>
         <w:t xml:space="preserve"> &gt; saved</w:t>
       </w:r>
       <w:r>
+        <w:rPr>
+          <w:color w:val="7F7F7F" w:themeColor="text1" w:themeTint="80"/>
+        </w:rPr>
         <w:t xml:space="preserve"> in </w:t>
       </w:r>
       <w:r>
@@ -5166,6 +5444,7 @@
           <w:rFonts w:ascii="Courier New" w:hAnsi="Courier New" w:cs="Courier New"/>
           <w:b/>
           <w:bCs/>
+          <w:color w:val="7F7F7F" w:themeColor="text1" w:themeTint="80"/>
           <w:sz w:val="20"/>
           <w:szCs w:val="20"/>
         </w:rPr>
@@ -5173,7 +5452,15 @@
       </w:r>
     </w:p>
     <w:p>
-      <w:r>
+      <w:pPr>
+        <w:rPr>
+          <w:color w:val="7F7F7F" w:themeColor="text1" w:themeTint="80"/>
+        </w:rPr>
+      </w:pPr>
+      <w:r>
+        <w:rPr>
+          <w:color w:val="7F7F7F" w:themeColor="text1" w:themeTint="80"/>
+        </w:rPr>
         <w:t xml:space="preserve">RAW IMPORT field freq notes: </w:t>
       </w:r>
     </w:p>
@@ -5184,8 +5471,14 @@
           <w:ilvl w:val="0"/>
           <w:numId w:val="22"/>
         </w:numPr>
-      </w:pPr>
-      <w:r>
+        <w:rPr>
+          <w:color w:val="7F7F7F" w:themeColor="text1" w:themeTint="80"/>
+        </w:rPr>
+      </w:pPr>
+      <w:r>
+        <w:rPr>
+          <w:color w:val="7F7F7F" w:themeColor="text1" w:themeTint="80"/>
+        </w:rPr>
         <w:t>Task_id</w:t>
       </w:r>
     </w:p>
@@ -5196,8 +5489,14 @@
           <w:ilvl w:val="1"/>
           <w:numId w:val="22"/>
         </w:numPr>
-      </w:pPr>
-      <w:r>
+        <w:rPr>
+          <w:color w:val="7F7F7F" w:themeColor="text1" w:themeTint="80"/>
+        </w:rPr>
+      </w:pPr>
+      <w:r>
+        <w:rPr>
+          <w:color w:val="7F7F7F" w:themeColor="text1" w:themeTint="80"/>
+        </w:rPr>
         <w:t>191: surveys during intervention</w:t>
       </w:r>
     </w:p>
@@ -5208,11 +5507,20 @@
           <w:ilvl w:val="1"/>
           <w:numId w:val="22"/>
         </w:numPr>
-      </w:pPr>
-      <w:r>
+        <w:rPr>
+          <w:color w:val="7F7F7F" w:themeColor="text1" w:themeTint="80"/>
+        </w:rPr>
+      </w:pPr>
+      <w:r>
+        <w:rPr>
+          <w:color w:val="7F7F7F" w:themeColor="text1" w:themeTint="80"/>
+        </w:rPr>
         <w:t>198: final fieldnote</w:t>
       </w:r>
       <w:r>
+        <w:rPr>
+          <w:color w:val="7F7F7F" w:themeColor="text1" w:themeTint="80"/>
+        </w:rPr>
         <w:t xml:space="preserve"> </w:t>
       </w:r>
     </w:p>
@@ -5223,16 +5531,28 @@
           <w:ilvl w:val="0"/>
           <w:numId w:val="22"/>
         </w:numPr>
-      </w:pPr>
-      <w:r>
+        <w:rPr>
+          <w:color w:val="7F7F7F" w:themeColor="text1" w:themeTint="80"/>
+        </w:rPr>
+      </w:pPr>
+      <w:r>
+        <w:rPr>
+          <w:color w:val="7F7F7F" w:themeColor="text1" w:themeTint="80"/>
+        </w:rPr>
         <w:t xml:space="preserve">Kickoff_date: 54 </w:t>
       </w:r>
       <w:proofErr w:type="gramStart"/>
       <w:r>
+        <w:rPr>
+          <w:color w:val="7F7F7F" w:themeColor="text1" w:themeTint="80"/>
+        </w:rPr>
         <w:t>total</w:t>
       </w:r>
       <w:proofErr w:type="gramEnd"/>
       <w:r>
+        <w:rPr>
+          <w:color w:val="7F7F7F" w:themeColor="text1" w:themeTint="80"/>
+        </w:rPr>
         <w:t>, missing 461</w:t>
       </w:r>
     </w:p>
@@ -5243,8 +5563,14 @@
           <w:ilvl w:val="0"/>
           <w:numId w:val="22"/>
         </w:numPr>
-      </w:pPr>
-      <w:r>
+        <w:rPr>
+          <w:color w:val="7F7F7F" w:themeColor="text1" w:themeTint="80"/>
+        </w:rPr>
+      </w:pPr>
+      <w:r>
+        <w:rPr>
+          <w:color w:val="7F7F7F" w:themeColor="text1" w:themeTint="80"/>
+        </w:rPr>
         <w:t>End_dtd: What means? N=40, missing = 475;</w:t>
       </w:r>
     </w:p>
@@ -5255,8 +5581,14 @@
           <w:ilvl w:val="0"/>
           <w:numId w:val="22"/>
         </w:numPr>
-      </w:pPr>
-      <w:r>
+        <w:rPr>
+          <w:color w:val="7F7F7F" w:themeColor="text1" w:themeTint="80"/>
+        </w:rPr>
+      </w:pPr>
+      <w:r>
+        <w:rPr>
+          <w:color w:val="7F7F7F" w:themeColor="text1" w:themeTint="80"/>
+        </w:rPr>
         <w:t>Elearn: 276 = 0, 239 = 1</w:t>
       </w:r>
     </w:p>
@@ -5270,12 +5602,14 @@
         <w:rPr>
           <w:b/>
           <w:bCs/>
+          <w:color w:val="7F7F7F" w:themeColor="text1" w:themeTint="80"/>
         </w:rPr>
       </w:pPr>
       <w:r>
         <w:rPr>
           <w:b/>
           <w:bCs/>
+          <w:color w:val="7F7F7F" w:themeColor="text1" w:themeTint="80"/>
         </w:rPr>
         <w:t>Formal_group: 479=0, 36=1</w:t>
       </w:r>
@@ -5287,8 +5621,14 @@
           <w:ilvl w:val="1"/>
           <w:numId w:val="22"/>
         </w:numPr>
-      </w:pPr>
-      <w:r>
+        <w:rPr>
+          <w:color w:val="7F7F7F" w:themeColor="text1" w:themeTint="80"/>
+        </w:rPr>
+      </w:pPr>
+      <w:r>
+        <w:rPr>
+          <w:color w:val="7F7F7F" w:themeColor="text1" w:themeTint="80"/>
+        </w:rPr>
         <w:t xml:space="preserve">Well the data dictionary certainly helps! Sabrina showed me where it was in TEAMS </w:t>
       </w:r>
     </w:p>
@@ -5299,15 +5639,21 @@
           <w:ilvl w:val="1"/>
           <w:numId w:val="22"/>
         </w:numPr>
-      </w:pPr>
-      <w:r>
+        <w:rPr>
+          <w:color w:val="7F7F7F" w:themeColor="text1" w:themeTint="80"/>
+        </w:rPr>
+      </w:pPr>
+      <w:r>
+        <w:rPr>
+          <w:color w:val="7F7F7F" w:themeColor="text1" w:themeTint="80"/>
+        </w:rPr>
         <w:t xml:space="preserve">“formal_group” = </w:t>
       </w:r>
       <w:bookmarkStart w:id="1" w:name="_Hlk112669433"/>
       <w:r>
         <w:rPr>
           <w:rFonts w:eastAsia="Times New Roman"/>
-          <w:color w:val="000000"/>
+          <w:color w:val="7F7F7F" w:themeColor="text1" w:themeTint="80"/>
           <w:shd w:val="clear" w:color="auto" w:fill="auto"/>
         </w:rPr>
         <w:t>Is this practice part of a formal FAST group for your facilitation activities?</w:t>
@@ -5316,7 +5662,7 @@
       <w:r>
         <w:rPr>
           <w:rFonts w:eastAsia="Times New Roman"/>
-          <w:color w:val="000000"/>
+          <w:color w:val="7F7F7F" w:themeColor="text1" w:themeTint="80"/>
           <w:shd w:val="clear" w:color="auto" w:fill="auto"/>
         </w:rPr>
         <w:t xml:space="preserve"> IGNORE</w:t>
@@ -5329,8 +5675,14 @@
           <w:ilvl w:val="2"/>
           <w:numId w:val="22"/>
         </w:numPr>
-      </w:pPr>
-      <w:r>
+        <w:rPr>
+          <w:color w:val="7F7F7F" w:themeColor="text1" w:themeTint="80"/>
+        </w:rPr>
+      </w:pPr>
+      <w:r>
+        <w:rPr>
+          <w:color w:val="7F7F7F" w:themeColor="text1" w:themeTint="80"/>
+        </w:rPr>
         <w:t>Doug’s response via email</w:t>
       </w:r>
     </w:p>
@@ -5341,8 +5693,14 @@
           <w:ilvl w:val="1"/>
           <w:numId w:val="22"/>
         </w:numPr>
-      </w:pPr>
-      <w:r>
+        <w:rPr>
+          <w:color w:val="7F7F7F" w:themeColor="text1" w:themeTint="80"/>
+        </w:rPr>
+      </w:pPr>
+      <w:r>
+        <w:rPr>
+          <w:color w:val="7F7F7F" w:themeColor="text1" w:themeTint="80"/>
+        </w:rPr>
         <w:t>So probably only keep where formal_group=1?</w:t>
       </w:r>
     </w:p>
@@ -5353,8 +5711,14 @@
           <w:ilvl w:val="0"/>
           <w:numId w:val="22"/>
         </w:numPr>
-      </w:pPr>
-      <w:r>
+        <w:rPr>
+          <w:color w:val="7F7F7F" w:themeColor="text1" w:themeTint="80"/>
+        </w:rPr>
+      </w:pPr>
+      <w:r>
+        <w:rPr>
+          <w:color w:val="7F7F7F" w:themeColor="text1" w:themeTint="80"/>
+        </w:rPr>
         <w:t>Num_encounters_1 0,1,2 = 205, 304, 6</w:t>
       </w:r>
     </w:p>
@@ -5365,8 +5729,14 @@
           <w:ilvl w:val="0"/>
           <w:numId w:val="22"/>
         </w:numPr>
-      </w:pPr>
-      <w:r>
+        <w:rPr>
+          <w:color w:val="7F7F7F" w:themeColor="text1" w:themeTint="80"/>
+        </w:rPr>
+      </w:pPr>
+      <w:r>
+        <w:rPr>
+          <w:color w:val="7F7F7F" w:themeColor="text1" w:themeTint="80"/>
+        </w:rPr>
         <w:t>Survey_id: all are 58 except 1 is missing</w:t>
       </w:r>
     </w:p>
@@ -5377,13 +5747,22 @@
           <w:ilvl w:val="0"/>
           <w:numId w:val="22"/>
         </w:numPr>
+        <w:rPr>
+          <w:color w:val="7F7F7F" w:themeColor="text1" w:themeTint="80"/>
+        </w:rPr>
       </w:pPr>
       <w:proofErr w:type="spellStart"/>
       <w:r>
+        <w:rPr>
+          <w:color w:val="7F7F7F" w:themeColor="text1" w:themeTint="80"/>
+        </w:rPr>
         <w:t>Total_encounters</w:t>
       </w:r>
       <w:proofErr w:type="spellEnd"/>
       <w:r>
+        <w:rPr>
+          <w:color w:val="7F7F7F" w:themeColor="text1" w:themeTint="80"/>
+        </w:rPr>
         <w:t xml:space="preserve">: all are 0? Why? </w:t>
       </w:r>
     </w:p>
@@ -5395,26 +5774,26 @@
           <w:numId w:val="22"/>
         </w:numPr>
         <w:rPr>
-          <w:color w:val="FF0000"/>
-        </w:rPr>
-      </w:pPr>
-      <w:r>
-        <w:rPr>
-          <w:color w:val="FF0000"/>
+          <w:color w:val="7F7F7F" w:themeColor="text1" w:themeTint="80"/>
+        </w:rPr>
+      </w:pPr>
+      <w:r>
+        <w:rPr>
+          <w:color w:val="7F7F7F" w:themeColor="text1" w:themeTint="80"/>
         </w:rPr>
         <w:t xml:space="preserve">Missing a </w:t>
       </w:r>
       <w:proofErr w:type="spellStart"/>
       <w:r>
         <w:rPr>
-          <w:color w:val="FF0000"/>
+          <w:color w:val="7F7F7F" w:themeColor="text1" w:themeTint="80"/>
         </w:rPr>
         <w:t>sim_id</w:t>
       </w:r>
       <w:proofErr w:type="spellEnd"/>
       <w:r>
         <w:rPr>
-          <w:color w:val="FF0000"/>
+          <w:color w:val="7F7F7F" w:themeColor="text1" w:themeTint="80"/>
         </w:rPr>
         <w:t xml:space="preserve"> in one row – emailed Sabrina to ask about it;</w:t>
       </w:r>
@@ -5426,11 +5805,20 @@
           <w:ilvl w:val="0"/>
           <w:numId w:val="22"/>
         </w:numPr>
-      </w:pPr>
-      <w:r>
+        <w:rPr>
+          <w:color w:val="7F7F7F" w:themeColor="text1" w:themeTint="80"/>
+        </w:rPr>
+      </w:pPr>
+      <w:r>
+        <w:rPr>
+          <w:color w:val="7F7F7F" w:themeColor="text1" w:themeTint="80"/>
+        </w:rPr>
         <w:t>Emailed bonnie a few questions about the data re: ‘additional’ items – I think I’m going to leave them blank</w:t>
       </w:r>
       <w:r>
+        <w:rPr>
+          <w:color w:val="7F7F7F" w:themeColor="text1" w:themeTint="80"/>
+        </w:rPr>
         <w:t xml:space="preserve"> – she emailed Doug, they said wait for Dionisia, but DD was out that week and the next week w an emergency so uploaded with best guesses.</w:t>
       </w:r>
     </w:p>
@@ -5439,7 +5827,160 @@
         <w:t xml:space="preserve"> </w:t>
       </w:r>
     </w:p>
+    <w:p>
+      <w:pPr>
+        <w:pStyle w:val="Heading4"/>
+      </w:pPr>
+      <w:r>
+        <w:t>UPDATE 09/13</w:t>
+      </w:r>
+      <w:r>
+        <w:t>, Fieldnote (Intervention Tracker)</w:t>
+      </w:r>
+      <w:r>
+        <w:t xml:space="preserve"> (see email/ notes for details)</w:t>
+      </w:r>
+    </w:p>
+    <w:p>
+      <w:pPr>
+        <w:numPr>
+          <w:ilvl w:val="0"/>
+          <w:numId w:val="24"/>
+        </w:numPr>
+      </w:pPr>
+      <w:r>
+        <w:t>F</w:t>
+      </w:r>
+      <w:r>
+        <w:t xml:space="preserve">ile ‘13c_getData_fn.sas’ </w:t>
+      </w:r>
+      <w:r>
+        <w:t>added to re-do,</w:t>
+      </w:r>
+      <w:r>
+        <w:t xml:space="preserve"> left in 13b for notes / etc if there are questions on the data call today</w:t>
+      </w:r>
+      <w:r>
+        <w:t xml:space="preserve"> regarding other variables</w:t>
+      </w:r>
+      <w:r>
+        <w:t xml:space="preserve">. </w:t>
+      </w:r>
+    </w:p>
+    <w:p>
+      <w:pPr>
+        <w:numPr>
+          <w:ilvl w:val="0"/>
+          <w:numId w:val="24"/>
+        </w:numPr>
+      </w:pPr>
+      <w:r>
+        <w:t xml:space="preserve">There are 6 </w:t>
+      </w:r>
+      <w:proofErr w:type="spellStart"/>
+      <w:r>
+        <w:t>practice_id’s</w:t>
+      </w:r>
+      <w:proofErr w:type="spellEnd"/>
+      <w:r>
+        <w:t xml:space="preserve"> that are in field notes that aren’t in the baseline – I don’t think I’ll be able to submit them but I’ll try – emailed to Sabrina also</w:t>
+      </w:r>
+    </w:p>
     <w:p/>
+    <w:p>
+      <w:pPr>
+        <w:pStyle w:val="Heading4"/>
+        <w:rPr>
+          <w:rStyle w:val="SubtleEmphasis"/>
+        </w:rPr>
+      </w:pPr>
+      <w:r>
+        <w:rPr>
+          <w:rStyle w:val="SubtleEmphasis"/>
+        </w:rPr>
+        <w:lastRenderedPageBreak/>
+        <w:t>Email from NORC team</w:t>
+      </w:r>
+      <w:r>
+        <w:rPr>
+          <w:rStyle w:val="SubtleEmphasis"/>
+        </w:rPr>
+        <w:t>, directions for email after upload processed</w:t>
+      </w:r>
+      <w:r>
+        <w:rPr>
+          <w:rStyle w:val="SubtleEmphasis"/>
+        </w:rPr>
+        <w:t>:</w:t>
+      </w:r>
+    </w:p>
+    <w:p>
+      <w:pPr>
+        <w:rPr>
+          <w:rStyle w:val="SubtleEmphasis"/>
+        </w:rPr>
+      </w:pPr>
+      <w:r>
+        <w:rPr>
+          <w:rStyle w:val="SubtleEmphasis"/>
+        </w:rPr>
+        <w:t xml:space="preserve">“Your team’s last data upload occurred in February. Your next scheduled upload is in August. A couple of reminders when completing your submission: </w:t>
+      </w:r>
+    </w:p>
+    <w:p>
+      <w:pPr>
+        <w:pStyle w:val="ListParagraph"/>
+        <w:numPr>
+          <w:ilvl w:val="0"/>
+          <w:numId w:val="3"/>
+        </w:numPr>
+        <w:rPr>
+          <w:rStyle w:val="SubtleEmphasis"/>
+        </w:rPr>
+      </w:pPr>
+      <w:r>
+        <w:rPr>
+          <w:rStyle w:val="SubtleEmphasis"/>
+        </w:rPr>
+        <w:t xml:space="preserve">Please upload your most recent version of all instruments </w:t>
+      </w:r>
+    </w:p>
+    <w:p>
+      <w:pPr>
+        <w:pStyle w:val="ListParagraph"/>
+        <w:numPr>
+          <w:ilvl w:val="0"/>
+          <w:numId w:val="3"/>
+        </w:numPr>
+        <w:rPr>
+          <w:rStyle w:val="SubtleEmphasis"/>
+        </w:rPr>
+      </w:pPr>
+      <w:r>
+        <w:rPr>
+          <w:rStyle w:val="SubtleEmphasis"/>
+        </w:rPr>
+        <w:t>Old data for a practice will be overwritten by new data for that practice; any revisions to a practice’s data since your last upload will save in the system</w:t>
+      </w:r>
+    </w:p>
+    <w:p>
+      <w:pPr>
+        <w:pStyle w:val="ListParagraph"/>
+        <w:numPr>
+          <w:ilvl w:val="0"/>
+          <w:numId w:val="3"/>
+        </w:numPr>
+        <w:rPr>
+          <w:rStyle w:val="SubtleEmphasis"/>
+        </w:rPr>
+      </w:pPr>
+      <w:r>
+        <w:rPr>
+          <w:rStyle w:val="SubtleEmphasis"/>
+        </w:rPr>
+        <w:t>Please send NORC an email noting when you completed your upload and how many practices were included with each instrument (total practices, not just newly submitted)”</w:t>
+      </w:r>
+    </w:p>
     <w:p/>
     <w:p>
       <w:pPr>
@@ -5467,411 +6008,239 @@
         <w:pStyle w:val="Heading3"/>
       </w:pPr>
       <w:r>
-        <w:rPr>
-          <w:highlight w:val="lightGray"/>
-        </w:rPr>
-        <w:t>Macros, Code Notes</w:t>
-      </w:r>
-    </w:p>
-    <w:p>
-      <w:r>
-        <w:t>File 00_paths_lets.sas</w:t>
-      </w:r>
-    </w:p>
-    <w:p>
-      <w:pPr>
-        <w:rPr>
-          <w:color w:val="0000FF"/>
-        </w:rPr>
-      </w:pPr>
-      <w:r>
-        <w:t>* Folders --------------------------------------------;</w:t>
-      </w:r>
-    </w:p>
-    <w:p>
-      <w:r>
-        <w:rPr>
-          <w:color w:val="0000FF"/>
-        </w:rPr>
-        <w:t>%let</w:t>
-      </w:r>
-      <w:r>
-        <w:t xml:space="preserve"> root = S:/FM/FM/Data_Management_Team;</w:t>
-      </w:r>
-    </w:p>
-    <w:p>
-      <w:r>
-        <w:rPr>
-          <w:color w:val="0000FF"/>
-        </w:rPr>
-        <w:t>%let</w:t>
-      </w:r>
-      <w:r>
-        <w:t xml:space="preserve"> data = &amp;root/raw data;</w:t>
-      </w:r>
-    </w:p>
-    <w:p>
-      <w:r>
-        <w:rPr>
-          <w:color w:val="0000FF"/>
-        </w:rPr>
-        <w:t>%let</w:t>
-      </w:r>
-      <w:r>
-        <w:t xml:space="preserve"> norc = &amp;root/norc/results;</w:t>
-      </w:r>
-    </w:p>
-    <w:p>
-      <w:r>
-        <w:rPr>
-          <w:color w:val="0000FF"/>
-        </w:rPr>
-        <w:t>%let</w:t>
-      </w:r>
-      <w:r>
-        <w:t xml:space="preserve"> form = &amp;root/norc/background; </w:t>
-      </w:r>
-      <w:r>
-        <w:rPr>
-          <w:color w:val="008000"/>
-        </w:rPr>
-        <w:t>*template file;</w:t>
-      </w:r>
-    </w:p>
-    <w:p>
-      <w:pPr>
-        <w:rPr>
-          <w:color w:val="538135" w:themeColor="accent6" w:themeShade="BF"/>
-        </w:rPr>
-      </w:pPr>
-      <w:r>
-        <w:rPr>
-          <w:color w:val="538135" w:themeColor="accent6" w:themeShade="BF"/>
-        </w:rPr>
-        <w:t>* Files ----------------------------------------------;</w:t>
-      </w:r>
-    </w:p>
-    <w:p>
-      <w:r>
-        <w:rPr>
-          <w:color w:val="0000FF"/>
-        </w:rPr>
+        <w:t>August 2022 Submission</w:t>
+      </w:r>
+    </w:p>
+    <w:p>
+      <w:r>
+        <w:t xml:space="preserve">Sept 15 email to </w:t>
+      </w:r>
+    </w:p>
+    <w:p>
+      <w:r>
+        <w:t xml:space="preserve">The most recent versions of the following instruments have been uploaded to the website (counts = total practices, per request): </w:t>
+      </w:r>
+    </w:p>
+    <w:p/>
+    <w:p>
+      <w:r>
+        <w:t>Practice Survey Baseline: 49</w:t>
+      </w:r>
+    </w:p>
+    <w:p>
+      <w:r>
+        <w:t>Process Measures, Baseline: 44</w:t>
+      </w:r>
+    </w:p>
+    <w:p>
+      <w:r>
+        <w:t>Process Measures, Post: 34</w:t>
+      </w:r>
+    </w:p>
+    <w:p>
+      <w:r>
+        <w:t>SB/IRT and MAT Implementation Checklist, Baseline: 50</w:t>
+      </w:r>
+    </w:p>
+    <w:p>
+      <w:r>
+        <w:t>SB/IRT and MAT Implementation Checklist, Post: 37</w:t>
+      </w:r>
+    </w:p>
+    <w:p>
+      <w:r>
+        <w:t xml:space="preserve">Intervention Tracker: 51  </w:t>
+      </w:r>
+    </w:p>
+    <w:p/>
+    <w:p>
+      <w:pPr>
+        <w:pStyle w:val="Heading4"/>
+      </w:pPr>
+      <w:r>
+        <w:t>Fieldnote (Intervention Tracker) notes re: inclusions</w:t>
+      </w:r>
+    </w:p>
+    <w:p>
+      <w:pPr>
+        <w:outlineLvl w:val="0"/>
+        <w:rPr>
+          <w:rStyle w:val="SubtleEmphasis"/>
+        </w:rPr>
+      </w:pPr>
+      <w:r>
+        <w:rPr>
+          <w:rStyle w:val="SubtleEmphasis"/>
+        </w:rPr>
+        <w:t>From: Delacerda, Dionisia &lt;</w:t>
+      </w:r>
+      <w:hyperlink r:id="rId12" w:history="1">
+        <w:r>
+          <w:rPr>
+            <w:rStyle w:val="SubtleEmphasis"/>
+          </w:rPr>
+          <w:t>DIONISIA.DELACERDA@CUANSCHUTZ.EDU</w:t>
+        </w:r>
+      </w:hyperlink>
+      <w:r>
+        <w:rPr>
+          <w:rStyle w:val="SubtleEmphasis"/>
+        </w:rPr>
+        <w:t xml:space="preserve">&gt; </w:t>
+      </w:r>
+      <w:r>
+        <w:rPr>
+          <w:rStyle w:val="SubtleEmphasis"/>
+        </w:rPr>
+        <w:br/>
+        <w:t>Sent: Wednesday, September 14, 2022 1:04 PM</w:t>
+      </w:r>
+      <w:r>
+        <w:rPr>
+          <w:rStyle w:val="SubtleEmphasis"/>
+        </w:rPr>
+        <w:br/>
+        <w:t>To: Wiggins, Kimberly &lt;</w:t>
+      </w:r>
+      <w:hyperlink r:id="rId13" w:history="1">
+        <w:r>
+          <w:rPr>
+            <w:rStyle w:val="SubtleEmphasis"/>
+          </w:rPr>
+          <w:t>KIMBERLY.WIGGINS@CUANSCHUTZ.EDU</w:t>
+        </w:r>
+      </w:hyperlink>
+      <w:r>
+        <w:rPr>
+          <w:rStyle w:val="SubtleEmphasis"/>
+        </w:rPr>
+        <w:t>&gt;</w:t>
+      </w:r>
+      <w:r>
+        <w:rPr>
+          <w:rStyle w:val="SubtleEmphasis"/>
+        </w:rPr>
+        <w:br/>
+        <w:t>Subject: RE: Fieldnote</w:t>
+      </w:r>
+    </w:p>
+    <w:p>
+      <w:pPr>
+        <w:rPr>
+          <w:rStyle w:val="SubtleEmphasis"/>
+        </w:rPr>
+      </w:pPr>
+    </w:p>
+    <w:p>
+      <w:pPr>
+        <w:rPr>
+          <w:rStyle w:val="SubtleEmphasis"/>
+        </w:rPr>
+      </w:pPr>
+      <w:r>
+        <w:rPr>
+          <w:rStyle w:val="SubtleEmphasis"/>
+        </w:rPr>
+        <w:t xml:space="preserve">The dates are not as important as the content – we picked the kick off data because it was one of the options for what happened in the interaction. </w:t>
+      </w:r>
+    </w:p>
+    <w:p>
+      <w:pPr>
+        <w:rPr>
+          <w:rStyle w:val="SubtleEmphasis"/>
+        </w:rPr>
+      </w:pPr>
+      <w:r>
+        <w:rPr>
+          <w:rStyle w:val="SubtleEmphasis"/>
+        </w:rPr>
+        <w:t xml:space="preserve">There is a variable in the template that list the different types of interactions that want tracked. </w:t>
+      </w:r>
+    </w:p>
+    <w:p>
+      <w:pPr>
+        <w:rPr>
+          <w:rStyle w:val="SubtleEmphasis"/>
+        </w:rPr>
+      </w:pPr>
+    </w:p>
+    <w:p>
+      <w:pPr>
+        <w:rPr>
+          <w:rStyle w:val="SubtleEmphasis"/>
+        </w:rPr>
+      </w:pPr>
+      <w:r>
+        <w:rPr>
+          <w:rStyle w:val="SubtleEmphasis"/>
+        </w:rPr>
+        <w:t xml:space="preserve">The other session </w:t>
+      </w:r>
+      <w:proofErr w:type="gramStart"/>
+      <w:r>
+        <w:rPr>
+          <w:rStyle w:val="SubtleEmphasis"/>
+        </w:rPr>
+        <w:t>are</w:t>
+      </w:r>
+      <w:proofErr w:type="gramEnd"/>
+      <w:r>
+        <w:rPr>
+          <w:rStyle w:val="SubtleEmphasis"/>
+        </w:rPr>
+        <w:t xml:space="preserve"> not cut and dry enough to do that way, so I think just doing the kick off meeting is enough. </w:t>
+      </w:r>
+    </w:p>
+    <w:p/>
+    <w:p/>
+    <w:p>
+      <w:pPr>
+        <w:pStyle w:val="Heading3"/>
+      </w:pPr>
+      <w:r>
+        <w:t>Jan/Feb Submission</w:t>
+      </w:r>
+    </w:p>
+    <w:p>
+      <w:pPr>
+        <w:rPr>
+          <w:shd w:val="clear" w:color="auto" w:fill="auto"/>
+        </w:rPr>
+      </w:pPr>
+      <w:r>
+        <w:t xml:space="preserve">1: all files are in S:\FM\FM\Data_Management_Team\raw data\DD_KW, as well as the updated code files: ‘GetData_FAST_Jan2022KTW’ and ‘NORC’; the sas codes document variables and observations for each iteration as well as what the steps were, so maybe take a look and make sure the counts make sense?? </w:t>
+      </w:r>
+    </w:p>
+    <w:p/>
+    <w:p>
+      <w:r>
+        <w:t>2: I don’t know how to make missing values = ‘999’ – I looked all over but the means didn’t justify the end – all the methods seemed way harder than just doing it myself for now – long-term might want a new option, but for now I just opened the files and found the missing cells and replaced all blanks (it doesn’t like Go to Special &gt; Blanks because they’re all character, so I did:</w:t>
+      </w:r>
+    </w:p>
+    <w:p>
+      <w:proofErr w:type="spellStart"/>
+      <w:r>
+        <w:t>ctrl+A</w:t>
+      </w:r>
+      <w:proofErr w:type="spellEnd"/>
+      <w:r>
+        <w:t xml:space="preserve">  to select all, then </w:t>
+      </w:r>
+      <w:proofErr w:type="spellStart"/>
+      <w:r>
+        <w:t>ctrl+F</w:t>
+      </w:r>
+      <w:proofErr w:type="spellEnd"/>
+      <w:r>
+        <w:t xml:space="preserve"> &gt; left ‘Find What’ blank &gt; Options &gt; select “Match entire cell contents” &gt; Final all</w:t>
+      </w:r>
+    </w:p>
+    <w:p>
+      <w:pPr>
+        <w:ind w:firstLine="360"/>
+      </w:pPr>
+      <w:r>
         <w:lastRenderedPageBreak/>
-        <w:t>%let</w:t>
-      </w:r>
-      <w:r>
-        <w:t xml:space="preserve"> template = &amp;form/norc_templates_comments_extracted_20220824.xlsx;</w:t>
-      </w:r>
-    </w:p>
-    <w:p>
-      <w:pPr>
-        <w:rPr>
-          <w:color w:val="538135" w:themeColor="accent6" w:themeShade="BF"/>
-        </w:rPr>
-      </w:pPr>
-      <w:r>
-        <w:rPr>
-          <w:color w:val="538135" w:themeColor="accent6" w:themeShade="BF"/>
-        </w:rPr>
-        <w:t>* Data -----------------------------------------------;</w:t>
-      </w:r>
-    </w:p>
-    <w:p>
-      <w:pPr>
-        <w:rPr>
-          <w:color w:val="538135" w:themeColor="accent6" w:themeShade="BF"/>
-        </w:rPr>
-      </w:pPr>
-      <w:r>
-        <w:rPr>
-          <w:color w:val="538135" w:themeColor="accent6" w:themeShade="BF"/>
-        </w:rPr>
-        <w:t xml:space="preserve">* Qualtrics sets (row 1 = colnames, row2 = labels, row 3 = data); </w:t>
-      </w:r>
-    </w:p>
-    <w:p>
-      <w:r>
-        <w:rPr>
-          <w:color w:val="0000FF"/>
-        </w:rPr>
-        <w:t>%let</w:t>
-      </w:r>
-      <w:r>
-        <w:t xml:space="preserve"> metrics     = &amp;data/FASTMetrics_raw_08222022.xlsx;</w:t>
-      </w:r>
-    </w:p>
-    <w:p>
-      <w:r>
-        <w:rPr>
-          <w:color w:val="0000FF"/>
-        </w:rPr>
-        <w:t>%let</w:t>
-      </w:r>
-      <w:r>
-        <w:t xml:space="preserve"> metrics_sub = &amp;data/FASTMetricsSubmission_raw_08222022.xlsx;</w:t>
-      </w:r>
-    </w:p>
-    <w:p>
-      <w:r>
-        <w:rPr>
-          <w:color w:val="0000FF"/>
-        </w:rPr>
-        <w:t>%let</w:t>
-      </w:r>
-      <w:r>
-        <w:t xml:space="preserve"> sbirt       = &amp;data/SBIRT_raw_08222022.xlsx;</w:t>
-      </w:r>
-    </w:p>
-    <w:p>
-      <w:pPr>
-        <w:rPr>
-          <w:color w:val="538135" w:themeColor="accent6" w:themeShade="BF"/>
-        </w:rPr>
-      </w:pPr>
-      <w:r>
-        <w:rPr>
-          <w:color w:val="538135" w:themeColor="accent6" w:themeShade="BF"/>
-        </w:rPr>
-        <w:t>* non-Qualtrics sets (only need row 1, data starts on row 2;</w:t>
-      </w:r>
-    </w:p>
-    <w:p>
-      <w:r>
-        <w:rPr>
-          <w:color w:val="0000FF"/>
-        </w:rPr>
-        <w:t>%let</w:t>
-      </w:r>
-      <w:r>
-        <w:t xml:space="preserve"> meta        = &amp;data/FASTPracticeMeta_raw_08222022.xlsx;</w:t>
-      </w:r>
-    </w:p>
-    <w:p>
-      <w:r>
-        <w:rPr>
-          <w:color w:val="0000FF"/>
-        </w:rPr>
-        <w:t>%let</w:t>
-      </w:r>
-      <w:r>
-        <w:t xml:space="preserve"> monitor     = &amp;data/FASTPracticeMonitor_raw_08222022.xlsx;</w:t>
-      </w:r>
-    </w:p>
-    <w:p>
-      <w:r>
-        <w:rPr>
-          <w:color w:val="0000FF"/>
-        </w:rPr>
-        <w:t>%let</w:t>
-      </w:r>
-      <w:r>
-        <w:t xml:space="preserve"> survey      = &amp;data/FASTPracticeSurvey_raw_08222022.xlsx;</w:t>
-      </w:r>
-    </w:p>
-    <w:p>
-      <w:pPr>
-        <w:autoSpaceDE w:val="0"/>
-        <w:autoSpaceDN w:val="0"/>
-        <w:adjustRightInd w:val="0"/>
-        <w:rPr>
-          <w:rFonts w:ascii="Courier New" w:hAnsi="Courier New" w:cs="Courier New"/>
-          <w:color w:val="000000"/>
-          <w:sz w:val="20"/>
-          <w:szCs w:val="20"/>
-        </w:rPr>
-      </w:pPr>
-      <w:r>
-        <w:rPr>
-          <w:rFonts w:ascii="Courier New" w:hAnsi="Courier New" w:cs="Courier New"/>
-          <w:color w:val="008000"/>
-          <w:sz w:val="20"/>
-          <w:szCs w:val="20"/>
-        </w:rPr>
-        <w:t>* Macros ---------------------------------------------;</w:t>
-      </w:r>
-    </w:p>
-    <w:p>
-      <w:r>
-        <w:rPr>
-          <w:rFonts w:ascii="Courier New" w:hAnsi="Courier New" w:cs="Courier New"/>
-          <w:color w:val="0000FF"/>
-          <w:sz w:val="20"/>
-          <w:szCs w:val="20"/>
-        </w:rPr>
-        <w:t>%let</w:t>
-      </w:r>
-      <w:r>
-        <w:rPr>
-          <w:rFonts w:ascii="Courier New" w:hAnsi="Courier New" w:cs="Courier New"/>
-          <w:color w:val="000000"/>
-          <w:sz w:val="20"/>
-          <w:szCs w:val="20"/>
-        </w:rPr>
-        <w:t xml:space="preserve"> template_fields = norc.templates;</w:t>
-      </w:r>
-    </w:p>
-    <w:p/>
-    <w:p>
-      <w:r>
-        <w:rPr>
-          <w:b/>
-          <w:bCs/>
-          <w:color w:val="000080"/>
-        </w:rPr>
-        <w:t>%macro</w:t>
-      </w:r>
-      <w:r>
-        <w:t xml:space="preserve"> load(file, out);</w:t>
-      </w:r>
-    </w:p>
-    <w:p>
-      <w:r>
-        <w:t xml:space="preserve">    proc import datafile = &amp;</w:t>
-      </w:r>
-      <w:r>
-        <w:rPr>
-          <w:color w:val="008080"/>
-        </w:rPr>
-        <w:t>file.</w:t>
-      </w:r>
-    </w:p>
-    <w:p>
-      <w:r>
-        <w:t xml:space="preserve">        out = &amp;</w:t>
-      </w:r>
-      <w:r>
-        <w:rPr>
-          <w:color w:val="008080"/>
-        </w:rPr>
-        <w:t>out.</w:t>
-      </w:r>
-    </w:p>
-    <w:p>
-      <w:r>
-        <w:t xml:space="preserve">        dbms = xlsx</w:t>
-      </w:r>
-    </w:p>
-    <w:p>
-      <w:r>
-        <w:t xml:space="preserve">        replace;</w:t>
-      </w:r>
-    </w:p>
-    <w:p>
-      <w:r>
-        <w:t xml:space="preserve">    run;</w:t>
-      </w:r>
-    </w:p>
-    <w:p>
-      <w:pPr>
-        <w:rPr>
-          <w:color w:val="000000"/>
-        </w:rPr>
-      </w:pPr>
-      <w:r>
-        <w:t>%mend</w:t>
-      </w:r>
-      <w:r>
-        <w:rPr>
-          <w:color w:val="000000"/>
-        </w:rPr>
-        <w:t>;</w:t>
-      </w:r>
-    </w:p>
-    <w:p/>
-    <w:p>
-      <w:r>
-        <w:t xml:space="preserve">August 24, 2022 upload counts: </w:t>
-      </w:r>
-    </w:p>
-    <w:p>
-      <w:pPr>
-        <w:rPr>
-          <w:color w:val="008000"/>
-        </w:rPr>
-      </w:pPr>
-      <w:r>
-        <w:t>%</w:t>
-      </w:r>
-      <w:r>
-        <w:rPr>
-          <w:b/>
-          <w:bCs/>
-          <w:i/>
-          <w:iCs/>
-        </w:rPr>
-        <w:t>load</w:t>
-      </w:r>
-      <w:r>
-        <w:t>(</w:t>
-      </w:r>
-      <w:r>
-        <w:rPr>
-          <w:color w:val="800080"/>
-        </w:rPr>
-        <w:t>"&amp;template."</w:t>
-      </w:r>
-      <w:r>
-        <w:t xml:space="preserve">, template); </w:t>
-      </w:r>
-      <w:r>
-        <w:rPr>
-          <w:color w:val="008000"/>
-        </w:rPr>
-        <w:t xml:space="preserve">*431,3;  </w:t>
-      </w:r>
-    </w:p>
-    <w:p/>
-    <w:p>
-      <w:pPr>
-        <w:pStyle w:val="Heading3"/>
-        <w:shd w:val="clear" w:color="auto" w:fill="E7E6E6" w:themeFill="background2"/>
-      </w:pPr>
-      <w:r>
-        <w:rPr>
-          <w:highlight w:val="lightGray"/>
-        </w:rPr>
-        <w:t>Notes from January / February Submission</w:t>
-      </w:r>
-    </w:p>
-    <w:p>
-      <w:pPr>
-        <w:rPr>
-          <w:shd w:val="clear" w:color="auto" w:fill="auto"/>
-        </w:rPr>
-      </w:pPr>
-      <w:r>
-        <w:t xml:space="preserve">1: all files are in S:\FM\FM\Data_Management_Team\raw data\DD_KW, as well as the updated code files: ‘GetData_FAST_Jan2022KTW’ and ‘NORC’; the sas codes document variables and observations for each iteration as well as what the steps were, so maybe take a look and make sure the counts make sense?? </w:t>
-      </w:r>
-    </w:p>
-    <w:p/>
-    <w:p>
-      <w:r>
-        <w:t>2: I don’t know how to make missing values = ‘999’ – I looked all over but the means didn’t justify the end – all the methods seemed way harder than just doing it myself for now – long-term might want a new option, but for now I just opened the files and found the missing cells and replaced all blanks (it doesn’t like Go to Special &gt; Blanks because they’re all character, so I did:</w:t>
-      </w:r>
-    </w:p>
-    <w:p>
-      <w:proofErr w:type="spellStart"/>
-      <w:r>
-        <w:t>ctrl+A</w:t>
-      </w:r>
-      <w:proofErr w:type="spellEnd"/>
-      <w:r>
-        <w:t xml:space="preserve">  to select all, then </w:t>
-      </w:r>
-      <w:proofErr w:type="spellStart"/>
-      <w:r>
-        <w:t>ctrl+F</w:t>
-      </w:r>
-      <w:proofErr w:type="spellEnd"/>
-      <w:r>
-        <w:t xml:space="preserve"> &gt; left ‘Find What’ blank &gt; Options &gt; select “Match entire cell contents” &gt; Final all</w:t>
-      </w:r>
-    </w:p>
-    <w:p>
-      <w:pPr>
-        <w:ind w:firstLine="360"/>
-      </w:pPr>
-      <w:r>
         <w:t xml:space="preserve">&gt; </w:t>
       </w:r>
       <w:proofErr w:type="spellStart"/>
@@ -5997,7 +6366,6 @@
     </w:p>
     <w:p>
       <w:r>
-        <w:lastRenderedPageBreak/>
         <w:t xml:space="preserve">               c) </w:t>
       </w:r>
       <w:proofErr w:type="spellStart"/>
@@ -6326,6 +6694,119 @@
     </w:lvl>
   </w:abstractNum>
   <w:abstractNum w:abstractNumId="2" w15:restartNumberingAfterBreak="0">
+    <w:nsid w:val="1B6B01A6"/>
+    <w:multiLevelType w:val="hybridMultilevel"/>
+    <w:tmpl w:val="EEBC3F36"/>
+    <w:lvl w:ilvl="0" w:tplc="04090001">
+      <w:start w:val="1"/>
+      <w:numFmt w:val="bullet"/>
+      <w:lvlText w:val=""/>
+      <w:lvlJc w:val="left"/>
+      <w:pPr>
+        <w:ind w:left="720" w:hanging="360"/>
+      </w:pPr>
+      <w:rPr>
+        <w:rFonts w:ascii="Symbol" w:hAnsi="Symbol" w:hint="default"/>
+      </w:rPr>
+    </w:lvl>
+    <w:lvl w:ilvl="1" w:tplc="04090003" w:tentative="1">
+      <w:start w:val="1"/>
+      <w:numFmt w:val="bullet"/>
+      <w:lvlText w:val="o"/>
+      <w:lvlJc w:val="left"/>
+      <w:pPr>
+        <w:ind w:left="1440" w:hanging="360"/>
+      </w:pPr>
+      <w:rPr>
+        <w:rFonts w:ascii="Courier New" w:hAnsi="Courier New" w:cs="Courier New" w:hint="default"/>
+      </w:rPr>
+    </w:lvl>
+    <w:lvl w:ilvl="2" w:tplc="04090005" w:tentative="1">
+      <w:start w:val="1"/>
+      <w:numFmt w:val="bullet"/>
+      <w:lvlText w:val=""/>
+      <w:lvlJc w:val="left"/>
+      <w:pPr>
+        <w:ind w:left="2160" w:hanging="360"/>
+      </w:pPr>
+      <w:rPr>
+        <w:rFonts w:ascii="Wingdings" w:hAnsi="Wingdings" w:hint="default"/>
+      </w:rPr>
+    </w:lvl>
+    <w:lvl w:ilvl="3" w:tplc="04090001" w:tentative="1">
+      <w:start w:val="1"/>
+      <w:numFmt w:val="bullet"/>
+      <w:lvlText w:val=""/>
+      <w:lvlJc w:val="left"/>
+      <w:pPr>
+        <w:ind w:left="2880" w:hanging="360"/>
+      </w:pPr>
+      <w:rPr>
+        <w:rFonts w:ascii="Symbol" w:hAnsi="Symbol" w:hint="default"/>
+      </w:rPr>
+    </w:lvl>
+    <w:lvl w:ilvl="4" w:tplc="04090003" w:tentative="1">
+      <w:start w:val="1"/>
+      <w:numFmt w:val="bullet"/>
+      <w:lvlText w:val="o"/>
+      <w:lvlJc w:val="left"/>
+      <w:pPr>
+        <w:ind w:left="3600" w:hanging="360"/>
+      </w:pPr>
+      <w:rPr>
+        <w:rFonts w:ascii="Courier New" w:hAnsi="Courier New" w:cs="Courier New" w:hint="default"/>
+      </w:rPr>
+    </w:lvl>
+    <w:lvl w:ilvl="5" w:tplc="04090005" w:tentative="1">
+      <w:start w:val="1"/>
+      <w:numFmt w:val="bullet"/>
+      <w:lvlText w:val=""/>
+      <w:lvlJc w:val="left"/>
+      <w:pPr>
+        <w:ind w:left="4320" w:hanging="360"/>
+      </w:pPr>
+      <w:rPr>
+        <w:rFonts w:ascii="Wingdings" w:hAnsi="Wingdings" w:hint="default"/>
+      </w:rPr>
+    </w:lvl>
+    <w:lvl w:ilvl="6" w:tplc="04090001" w:tentative="1">
+      <w:start w:val="1"/>
+      <w:numFmt w:val="bullet"/>
+      <w:lvlText w:val=""/>
+      <w:lvlJc w:val="left"/>
+      <w:pPr>
+        <w:ind w:left="5040" w:hanging="360"/>
+      </w:pPr>
+      <w:rPr>
+        <w:rFonts w:ascii="Symbol" w:hAnsi="Symbol" w:hint="default"/>
+      </w:rPr>
+    </w:lvl>
+    <w:lvl w:ilvl="7" w:tplc="04090003" w:tentative="1">
+      <w:start w:val="1"/>
+      <w:numFmt w:val="bullet"/>
+      <w:lvlText w:val="o"/>
+      <w:lvlJc w:val="left"/>
+      <w:pPr>
+        <w:ind w:left="5760" w:hanging="360"/>
+      </w:pPr>
+      <w:rPr>
+        <w:rFonts w:ascii="Courier New" w:hAnsi="Courier New" w:cs="Courier New" w:hint="default"/>
+      </w:rPr>
+    </w:lvl>
+    <w:lvl w:ilvl="8" w:tplc="04090005" w:tentative="1">
+      <w:start w:val="1"/>
+      <w:numFmt w:val="bullet"/>
+      <w:lvlText w:val=""/>
+      <w:lvlJc w:val="left"/>
+      <w:pPr>
+        <w:ind w:left="6480" w:hanging="360"/>
+      </w:pPr>
+      <w:rPr>
+        <w:rFonts w:ascii="Wingdings" w:hAnsi="Wingdings" w:hint="default"/>
+      </w:rPr>
+    </w:lvl>
+  </w:abstractNum>
+  <w:abstractNum w:abstractNumId="3" w15:restartNumberingAfterBreak="0">
     <w:nsid w:val="280469DA"/>
     <w:multiLevelType w:val="hybridMultilevel"/>
     <w:tmpl w:val="611CDC4C"/>
@@ -6438,7 +6919,7 @@
       </w:rPr>
     </w:lvl>
   </w:abstractNum>
-  <w:abstractNum w:abstractNumId="3" w15:restartNumberingAfterBreak="0">
+  <w:abstractNum w:abstractNumId="4" w15:restartNumberingAfterBreak="0">
     <w:nsid w:val="28200464"/>
     <w:multiLevelType w:val="hybridMultilevel"/>
     <w:tmpl w:val="34C48CDA"/>
@@ -6551,7 +7032,7 @@
       </w:rPr>
     </w:lvl>
   </w:abstractNum>
-  <w:abstractNum w:abstractNumId="4" w15:restartNumberingAfterBreak="0">
+  <w:abstractNum w:abstractNumId="5" w15:restartNumberingAfterBreak="0">
     <w:nsid w:val="2D490939"/>
     <w:multiLevelType w:val="hybridMultilevel"/>
     <w:tmpl w:val="6A7CB040"/>
@@ -6664,7 +7145,7 @@
       </w:rPr>
     </w:lvl>
   </w:abstractNum>
-  <w:abstractNum w:abstractNumId="5" w15:restartNumberingAfterBreak="0">
+  <w:abstractNum w:abstractNumId="6" w15:restartNumberingAfterBreak="0">
     <w:nsid w:val="2FF46743"/>
     <w:multiLevelType w:val="hybridMultilevel"/>
     <w:tmpl w:val="84BED70A"/>
@@ -6777,7 +7258,7 @@
       </w:rPr>
     </w:lvl>
   </w:abstractNum>
-  <w:abstractNum w:abstractNumId="6" w15:restartNumberingAfterBreak="0">
+  <w:abstractNum w:abstractNumId="7" w15:restartNumberingAfterBreak="0">
     <w:nsid w:val="3DFC35AD"/>
     <w:multiLevelType w:val="hybridMultilevel"/>
     <w:tmpl w:val="C1B00EB2"/>
@@ -6890,7 +7371,7 @@
       </w:rPr>
     </w:lvl>
   </w:abstractNum>
-  <w:abstractNum w:abstractNumId="7" w15:restartNumberingAfterBreak="0">
+  <w:abstractNum w:abstractNumId="8" w15:restartNumberingAfterBreak="0">
     <w:nsid w:val="3FEE540F"/>
     <w:multiLevelType w:val="hybridMultilevel"/>
     <w:tmpl w:val="291A3CCA"/>
@@ -7003,7 +7484,7 @@
       </w:rPr>
     </w:lvl>
   </w:abstractNum>
-  <w:abstractNum w:abstractNumId="8" w15:restartNumberingAfterBreak="0">
+  <w:abstractNum w:abstractNumId="9" w15:restartNumberingAfterBreak="0">
     <w:nsid w:val="40C03BBC"/>
     <w:multiLevelType w:val="hybridMultilevel"/>
     <w:tmpl w:val="AAB20328"/>
@@ -7116,7 +7597,7 @@
       </w:rPr>
     </w:lvl>
   </w:abstractNum>
-  <w:abstractNum w:abstractNumId="9" w15:restartNumberingAfterBreak="0">
+  <w:abstractNum w:abstractNumId="10" w15:restartNumberingAfterBreak="0">
     <w:nsid w:val="5013383C"/>
     <w:multiLevelType w:val="hybridMultilevel"/>
     <w:tmpl w:val="98045038"/>
@@ -7205,7 +7686,7 @@
       </w:pPr>
     </w:lvl>
   </w:abstractNum>
-  <w:abstractNum w:abstractNumId="10" w15:restartNumberingAfterBreak="0">
+  <w:abstractNum w:abstractNumId="11" w15:restartNumberingAfterBreak="0">
     <w:nsid w:val="56BF3522"/>
     <w:multiLevelType w:val="hybridMultilevel"/>
     <w:tmpl w:val="8744A020"/>
@@ -7317,7 +7798,7 @@
       </w:rPr>
     </w:lvl>
   </w:abstractNum>
-  <w:abstractNum w:abstractNumId="11" w15:restartNumberingAfterBreak="0">
+  <w:abstractNum w:abstractNumId="12" w15:restartNumberingAfterBreak="0">
     <w:nsid w:val="582F3912"/>
     <w:multiLevelType w:val="hybridMultilevel"/>
     <w:tmpl w:val="49580AD0"/>
@@ -7430,7 +7911,7 @@
       </w:rPr>
     </w:lvl>
   </w:abstractNum>
-  <w:abstractNum w:abstractNumId="12" w15:restartNumberingAfterBreak="0">
+  <w:abstractNum w:abstractNumId="13" w15:restartNumberingAfterBreak="0">
     <w:nsid w:val="596676E4"/>
     <w:multiLevelType w:val="hybridMultilevel"/>
     <w:tmpl w:val="AC84B5C2"/>
@@ -7543,7 +8024,7 @@
       </w:rPr>
     </w:lvl>
   </w:abstractNum>
-  <w:abstractNum w:abstractNumId="13" w15:restartNumberingAfterBreak="0">
+  <w:abstractNum w:abstractNumId="14" w15:restartNumberingAfterBreak="0">
     <w:nsid w:val="5A2A3C6C"/>
     <w:multiLevelType w:val="hybridMultilevel"/>
     <w:tmpl w:val="580C5ECE"/>
@@ -7656,7 +8137,7 @@
       </w:rPr>
     </w:lvl>
   </w:abstractNum>
-  <w:abstractNum w:abstractNumId="14" w15:restartNumberingAfterBreak="0">
+  <w:abstractNum w:abstractNumId="15" w15:restartNumberingAfterBreak="0">
     <w:nsid w:val="60461D11"/>
     <w:multiLevelType w:val="hybridMultilevel"/>
     <w:tmpl w:val="B2341C46"/>
@@ -7769,7 +8250,120 @@
       </w:rPr>
     </w:lvl>
   </w:abstractNum>
-  <w:abstractNum w:abstractNumId="15" w15:restartNumberingAfterBreak="0">
+  <w:abstractNum w:abstractNumId="16" w15:restartNumberingAfterBreak="0">
+    <w:nsid w:val="63003C24"/>
+    <w:multiLevelType w:val="hybridMultilevel"/>
+    <w:tmpl w:val="62ACC26E"/>
+    <w:lvl w:ilvl="0" w:tplc="04090001">
+      <w:start w:val="1"/>
+      <w:numFmt w:val="bullet"/>
+      <w:lvlText w:val=""/>
+      <w:lvlJc w:val="left"/>
+      <w:pPr>
+        <w:ind w:left="720" w:hanging="360"/>
+      </w:pPr>
+      <w:rPr>
+        <w:rFonts w:ascii="Symbol" w:hAnsi="Symbol" w:hint="default"/>
+      </w:rPr>
+    </w:lvl>
+    <w:lvl w:ilvl="1" w:tplc="04090003" w:tentative="1">
+      <w:start w:val="1"/>
+      <w:numFmt w:val="bullet"/>
+      <w:lvlText w:val="o"/>
+      <w:lvlJc w:val="left"/>
+      <w:pPr>
+        <w:ind w:left="1440" w:hanging="360"/>
+      </w:pPr>
+      <w:rPr>
+        <w:rFonts w:ascii="Courier New" w:hAnsi="Courier New" w:cs="Courier New" w:hint="default"/>
+      </w:rPr>
+    </w:lvl>
+    <w:lvl w:ilvl="2" w:tplc="04090005" w:tentative="1">
+      <w:start w:val="1"/>
+      <w:numFmt w:val="bullet"/>
+      <w:lvlText w:val=""/>
+      <w:lvlJc w:val="left"/>
+      <w:pPr>
+        <w:ind w:left="2160" w:hanging="360"/>
+      </w:pPr>
+      <w:rPr>
+        <w:rFonts w:ascii="Wingdings" w:hAnsi="Wingdings" w:hint="default"/>
+      </w:rPr>
+    </w:lvl>
+    <w:lvl w:ilvl="3" w:tplc="04090001" w:tentative="1">
+      <w:start w:val="1"/>
+      <w:numFmt w:val="bullet"/>
+      <w:lvlText w:val=""/>
+      <w:lvlJc w:val="left"/>
+      <w:pPr>
+        <w:ind w:left="2880" w:hanging="360"/>
+      </w:pPr>
+      <w:rPr>
+        <w:rFonts w:ascii="Symbol" w:hAnsi="Symbol" w:hint="default"/>
+      </w:rPr>
+    </w:lvl>
+    <w:lvl w:ilvl="4" w:tplc="04090003" w:tentative="1">
+      <w:start w:val="1"/>
+      <w:numFmt w:val="bullet"/>
+      <w:lvlText w:val="o"/>
+      <w:lvlJc w:val="left"/>
+      <w:pPr>
+        <w:ind w:left="3600" w:hanging="360"/>
+      </w:pPr>
+      <w:rPr>
+        <w:rFonts w:ascii="Courier New" w:hAnsi="Courier New" w:cs="Courier New" w:hint="default"/>
+      </w:rPr>
+    </w:lvl>
+    <w:lvl w:ilvl="5" w:tplc="04090005" w:tentative="1">
+      <w:start w:val="1"/>
+      <w:numFmt w:val="bullet"/>
+      <w:lvlText w:val=""/>
+      <w:lvlJc w:val="left"/>
+      <w:pPr>
+        <w:ind w:left="4320" w:hanging="360"/>
+      </w:pPr>
+      <w:rPr>
+        <w:rFonts w:ascii="Wingdings" w:hAnsi="Wingdings" w:hint="default"/>
+      </w:rPr>
+    </w:lvl>
+    <w:lvl w:ilvl="6" w:tplc="04090001" w:tentative="1">
+      <w:start w:val="1"/>
+      <w:numFmt w:val="bullet"/>
+      <w:lvlText w:val=""/>
+      <w:lvlJc w:val="left"/>
+      <w:pPr>
+        <w:ind w:left="5040" w:hanging="360"/>
+      </w:pPr>
+      <w:rPr>
+        <w:rFonts w:ascii="Symbol" w:hAnsi="Symbol" w:hint="default"/>
+      </w:rPr>
+    </w:lvl>
+    <w:lvl w:ilvl="7" w:tplc="04090003" w:tentative="1">
+      <w:start w:val="1"/>
+      <w:numFmt w:val="bullet"/>
+      <w:lvlText w:val="o"/>
+      <w:lvlJc w:val="left"/>
+      <w:pPr>
+        <w:ind w:left="5760" w:hanging="360"/>
+      </w:pPr>
+      <w:rPr>
+        <w:rFonts w:ascii="Courier New" w:hAnsi="Courier New" w:cs="Courier New" w:hint="default"/>
+      </w:rPr>
+    </w:lvl>
+    <w:lvl w:ilvl="8" w:tplc="04090005" w:tentative="1">
+      <w:start w:val="1"/>
+      <w:numFmt w:val="bullet"/>
+      <w:lvlText w:val=""/>
+      <w:lvlJc w:val="left"/>
+      <w:pPr>
+        <w:ind w:left="6480" w:hanging="360"/>
+      </w:pPr>
+      <w:rPr>
+        <w:rFonts w:ascii="Wingdings" w:hAnsi="Wingdings" w:hint="default"/>
+      </w:rPr>
+    </w:lvl>
+  </w:abstractNum>
+  <w:abstractNum w:abstractNumId="17" w15:restartNumberingAfterBreak="0">
     <w:nsid w:val="63EF2113"/>
     <w:multiLevelType w:val="multilevel"/>
     <w:tmpl w:val="0409001D"/>
@@ -7856,7 +8450,7 @@
       </w:pPr>
     </w:lvl>
   </w:abstractNum>
-  <w:abstractNum w:abstractNumId="16" w15:restartNumberingAfterBreak="0">
+  <w:abstractNum w:abstractNumId="18" w15:restartNumberingAfterBreak="0">
     <w:nsid w:val="64D160B6"/>
     <w:multiLevelType w:val="hybridMultilevel"/>
     <w:tmpl w:val="40EC00E4"/>
@@ -7969,7 +8563,7 @@
       </w:rPr>
     </w:lvl>
   </w:abstractNum>
-  <w:abstractNum w:abstractNumId="17" w15:restartNumberingAfterBreak="0">
+  <w:abstractNum w:abstractNumId="19" w15:restartNumberingAfterBreak="0">
     <w:nsid w:val="6A730EE1"/>
     <w:multiLevelType w:val="hybridMultilevel"/>
     <w:tmpl w:val="4CDE4D6C"/>
@@ -8058,7 +8652,7 @@
       </w:pPr>
     </w:lvl>
   </w:abstractNum>
-  <w:abstractNum w:abstractNumId="18" w15:restartNumberingAfterBreak="0">
+  <w:abstractNum w:abstractNumId="20" w15:restartNumberingAfterBreak="0">
     <w:nsid w:val="6DA475F4"/>
     <w:multiLevelType w:val="hybridMultilevel"/>
     <w:tmpl w:val="4E8A950E"/>
@@ -8171,7 +8765,7 @@
       </w:rPr>
     </w:lvl>
   </w:abstractNum>
-  <w:abstractNum w:abstractNumId="19" w15:restartNumberingAfterBreak="0">
+  <w:abstractNum w:abstractNumId="21" w15:restartNumberingAfterBreak="0">
     <w:nsid w:val="6F364AD9"/>
     <w:multiLevelType w:val="hybridMultilevel"/>
     <w:tmpl w:val="3DAA207C"/>
@@ -8284,7 +8878,7 @@
       </w:rPr>
     </w:lvl>
   </w:abstractNum>
-  <w:abstractNum w:abstractNumId="20" w15:restartNumberingAfterBreak="0">
+  <w:abstractNum w:abstractNumId="22" w15:restartNumberingAfterBreak="0">
     <w:nsid w:val="71AE7FDA"/>
     <w:multiLevelType w:val="hybridMultilevel"/>
     <w:tmpl w:val="64D8143A"/>
@@ -8397,7 +8991,233 @@
       </w:rPr>
     </w:lvl>
   </w:abstractNum>
-  <w:abstractNum w:abstractNumId="21" w15:restartNumberingAfterBreak="0">
+  <w:abstractNum w:abstractNumId="23" w15:restartNumberingAfterBreak="0">
+    <w:nsid w:val="75395EFF"/>
+    <w:multiLevelType w:val="hybridMultilevel"/>
+    <w:tmpl w:val="7048F7DC"/>
+    <w:lvl w:ilvl="0" w:tplc="04090001">
+      <w:start w:val="1"/>
+      <w:numFmt w:val="bullet"/>
+      <w:lvlText w:val=""/>
+      <w:lvlJc w:val="left"/>
+      <w:pPr>
+        <w:ind w:left="720" w:hanging="360"/>
+      </w:pPr>
+      <w:rPr>
+        <w:rFonts w:ascii="Symbol" w:hAnsi="Symbol" w:hint="default"/>
+      </w:rPr>
+    </w:lvl>
+    <w:lvl w:ilvl="1" w:tplc="04090003" w:tentative="1">
+      <w:start w:val="1"/>
+      <w:numFmt w:val="bullet"/>
+      <w:lvlText w:val="o"/>
+      <w:lvlJc w:val="left"/>
+      <w:pPr>
+        <w:ind w:left="1440" w:hanging="360"/>
+      </w:pPr>
+      <w:rPr>
+        <w:rFonts w:ascii="Courier New" w:hAnsi="Courier New" w:cs="Courier New" w:hint="default"/>
+      </w:rPr>
+    </w:lvl>
+    <w:lvl w:ilvl="2" w:tplc="04090005" w:tentative="1">
+      <w:start w:val="1"/>
+      <w:numFmt w:val="bullet"/>
+      <w:lvlText w:val=""/>
+      <w:lvlJc w:val="left"/>
+      <w:pPr>
+        <w:ind w:left="2160" w:hanging="360"/>
+      </w:pPr>
+      <w:rPr>
+        <w:rFonts w:ascii="Wingdings" w:hAnsi="Wingdings" w:hint="default"/>
+      </w:rPr>
+    </w:lvl>
+    <w:lvl w:ilvl="3" w:tplc="04090001" w:tentative="1">
+      <w:start w:val="1"/>
+      <w:numFmt w:val="bullet"/>
+      <w:lvlText w:val=""/>
+      <w:lvlJc w:val="left"/>
+      <w:pPr>
+        <w:ind w:left="2880" w:hanging="360"/>
+      </w:pPr>
+      <w:rPr>
+        <w:rFonts w:ascii="Symbol" w:hAnsi="Symbol" w:hint="default"/>
+      </w:rPr>
+    </w:lvl>
+    <w:lvl w:ilvl="4" w:tplc="04090003" w:tentative="1">
+      <w:start w:val="1"/>
+      <w:numFmt w:val="bullet"/>
+      <w:lvlText w:val="o"/>
+      <w:lvlJc w:val="left"/>
+      <w:pPr>
+        <w:ind w:left="3600" w:hanging="360"/>
+      </w:pPr>
+      <w:rPr>
+        <w:rFonts w:ascii="Courier New" w:hAnsi="Courier New" w:cs="Courier New" w:hint="default"/>
+      </w:rPr>
+    </w:lvl>
+    <w:lvl w:ilvl="5" w:tplc="04090005" w:tentative="1">
+      <w:start w:val="1"/>
+      <w:numFmt w:val="bullet"/>
+      <w:lvlText w:val=""/>
+      <w:lvlJc w:val="left"/>
+      <w:pPr>
+        <w:ind w:left="4320" w:hanging="360"/>
+      </w:pPr>
+      <w:rPr>
+        <w:rFonts w:ascii="Wingdings" w:hAnsi="Wingdings" w:hint="default"/>
+      </w:rPr>
+    </w:lvl>
+    <w:lvl w:ilvl="6" w:tplc="04090001" w:tentative="1">
+      <w:start w:val="1"/>
+      <w:numFmt w:val="bullet"/>
+      <w:lvlText w:val=""/>
+      <w:lvlJc w:val="left"/>
+      <w:pPr>
+        <w:ind w:left="5040" w:hanging="360"/>
+      </w:pPr>
+      <w:rPr>
+        <w:rFonts w:ascii="Symbol" w:hAnsi="Symbol" w:hint="default"/>
+      </w:rPr>
+    </w:lvl>
+    <w:lvl w:ilvl="7" w:tplc="04090003" w:tentative="1">
+      <w:start w:val="1"/>
+      <w:numFmt w:val="bullet"/>
+      <w:lvlText w:val="o"/>
+      <w:lvlJc w:val="left"/>
+      <w:pPr>
+        <w:ind w:left="5760" w:hanging="360"/>
+      </w:pPr>
+      <w:rPr>
+        <w:rFonts w:ascii="Courier New" w:hAnsi="Courier New" w:cs="Courier New" w:hint="default"/>
+      </w:rPr>
+    </w:lvl>
+    <w:lvl w:ilvl="8" w:tplc="04090005" w:tentative="1">
+      <w:start w:val="1"/>
+      <w:numFmt w:val="bullet"/>
+      <w:lvlText w:val=""/>
+      <w:lvlJc w:val="left"/>
+      <w:pPr>
+        <w:ind w:left="6480" w:hanging="360"/>
+      </w:pPr>
+      <w:rPr>
+        <w:rFonts w:ascii="Wingdings" w:hAnsi="Wingdings" w:hint="default"/>
+      </w:rPr>
+    </w:lvl>
+  </w:abstractNum>
+  <w:abstractNum w:abstractNumId="24" w15:restartNumberingAfterBreak="0">
+    <w:nsid w:val="798707E0"/>
+    <w:multiLevelType w:val="hybridMultilevel"/>
+    <w:tmpl w:val="E698D1BC"/>
+    <w:lvl w:ilvl="0" w:tplc="04090001">
+      <w:start w:val="1"/>
+      <w:numFmt w:val="bullet"/>
+      <w:lvlText w:val=""/>
+      <w:lvlJc w:val="left"/>
+      <w:pPr>
+        <w:ind w:left="720" w:hanging="360"/>
+      </w:pPr>
+      <w:rPr>
+        <w:rFonts w:ascii="Symbol" w:hAnsi="Symbol" w:hint="default"/>
+      </w:rPr>
+    </w:lvl>
+    <w:lvl w:ilvl="1" w:tplc="04090003" w:tentative="1">
+      <w:start w:val="1"/>
+      <w:numFmt w:val="bullet"/>
+      <w:lvlText w:val="o"/>
+      <w:lvlJc w:val="left"/>
+      <w:pPr>
+        <w:ind w:left="1440" w:hanging="360"/>
+      </w:pPr>
+      <w:rPr>
+        <w:rFonts w:ascii="Courier New" w:hAnsi="Courier New" w:cs="Courier New" w:hint="default"/>
+      </w:rPr>
+    </w:lvl>
+    <w:lvl w:ilvl="2" w:tplc="04090005" w:tentative="1">
+      <w:start w:val="1"/>
+      <w:numFmt w:val="bullet"/>
+      <w:lvlText w:val=""/>
+      <w:lvlJc w:val="left"/>
+      <w:pPr>
+        <w:ind w:left="2160" w:hanging="360"/>
+      </w:pPr>
+      <w:rPr>
+        <w:rFonts w:ascii="Wingdings" w:hAnsi="Wingdings" w:hint="default"/>
+      </w:rPr>
+    </w:lvl>
+    <w:lvl w:ilvl="3" w:tplc="04090001" w:tentative="1">
+      <w:start w:val="1"/>
+      <w:numFmt w:val="bullet"/>
+      <w:lvlText w:val=""/>
+      <w:lvlJc w:val="left"/>
+      <w:pPr>
+        <w:ind w:left="2880" w:hanging="360"/>
+      </w:pPr>
+      <w:rPr>
+        <w:rFonts w:ascii="Symbol" w:hAnsi="Symbol" w:hint="default"/>
+      </w:rPr>
+    </w:lvl>
+    <w:lvl w:ilvl="4" w:tplc="04090003" w:tentative="1">
+      <w:start w:val="1"/>
+      <w:numFmt w:val="bullet"/>
+      <w:lvlText w:val="o"/>
+      <w:lvlJc w:val="left"/>
+      <w:pPr>
+        <w:ind w:left="3600" w:hanging="360"/>
+      </w:pPr>
+      <w:rPr>
+        <w:rFonts w:ascii="Courier New" w:hAnsi="Courier New" w:cs="Courier New" w:hint="default"/>
+      </w:rPr>
+    </w:lvl>
+    <w:lvl w:ilvl="5" w:tplc="04090005" w:tentative="1">
+      <w:start w:val="1"/>
+      <w:numFmt w:val="bullet"/>
+      <w:lvlText w:val=""/>
+      <w:lvlJc w:val="left"/>
+      <w:pPr>
+        <w:ind w:left="4320" w:hanging="360"/>
+      </w:pPr>
+      <w:rPr>
+        <w:rFonts w:ascii="Wingdings" w:hAnsi="Wingdings" w:hint="default"/>
+      </w:rPr>
+    </w:lvl>
+    <w:lvl w:ilvl="6" w:tplc="04090001" w:tentative="1">
+      <w:start w:val="1"/>
+      <w:numFmt w:val="bullet"/>
+      <w:lvlText w:val=""/>
+      <w:lvlJc w:val="left"/>
+      <w:pPr>
+        <w:ind w:left="5040" w:hanging="360"/>
+      </w:pPr>
+      <w:rPr>
+        <w:rFonts w:ascii="Symbol" w:hAnsi="Symbol" w:hint="default"/>
+      </w:rPr>
+    </w:lvl>
+    <w:lvl w:ilvl="7" w:tplc="04090003" w:tentative="1">
+      <w:start w:val="1"/>
+      <w:numFmt w:val="bullet"/>
+      <w:lvlText w:val="o"/>
+      <w:lvlJc w:val="left"/>
+      <w:pPr>
+        <w:ind w:left="5760" w:hanging="360"/>
+      </w:pPr>
+      <w:rPr>
+        <w:rFonts w:ascii="Courier New" w:hAnsi="Courier New" w:cs="Courier New" w:hint="default"/>
+      </w:rPr>
+    </w:lvl>
+    <w:lvl w:ilvl="8" w:tplc="04090005" w:tentative="1">
+      <w:start w:val="1"/>
+      <w:numFmt w:val="bullet"/>
+      <w:lvlText w:val=""/>
+      <w:lvlJc w:val="left"/>
+      <w:pPr>
+        <w:ind w:left="6480" w:hanging="360"/>
+      </w:pPr>
+      <w:rPr>
+        <w:rFonts w:ascii="Wingdings" w:hAnsi="Wingdings" w:hint="default"/>
+      </w:rPr>
+    </w:lvl>
+  </w:abstractNum>
+  <w:abstractNum w:abstractNumId="25" w15:restartNumberingAfterBreak="0">
     <w:nsid w:val="7AA7234C"/>
     <w:multiLevelType w:val="hybridMultilevel"/>
     <w:tmpl w:val="9C2EFC34"/>
@@ -8511,73 +9331,85 @@
     </w:lvl>
   </w:abstractNum>
   <w:num w:numId="1">
-    <w:abstractNumId w:val="15"/>
+    <w:abstractNumId w:val="17"/>
   </w:num>
   <w:num w:numId="2">
-    <w:abstractNumId w:val="15"/>
+    <w:abstractNumId w:val="17"/>
   </w:num>
   <w:num w:numId="3">
-    <w:abstractNumId w:val="8"/>
+    <w:abstractNumId w:val="9"/>
   </w:num>
   <w:num w:numId="4">
-    <w:abstractNumId w:val="17"/>
+    <w:abstractNumId w:val="19"/>
   </w:num>
   <w:num w:numId="5">
-    <w:abstractNumId w:val="20"/>
+    <w:abstractNumId w:val="22"/>
   </w:num>
   <w:num w:numId="6">
-    <w:abstractNumId w:val="16"/>
+    <w:abstractNumId w:val="18"/>
   </w:num>
   <w:num w:numId="7">
-    <w:abstractNumId w:val="2"/>
+    <w:abstractNumId w:val="3"/>
   </w:num>
   <w:num w:numId="8">
+    <w:abstractNumId w:val="5"/>
+  </w:num>
+  <w:num w:numId="9">
+    <w:abstractNumId w:val="10"/>
+  </w:num>
+  <w:num w:numId="10">
+    <w:abstractNumId w:val="6"/>
+  </w:num>
+  <w:num w:numId="11">
+    <w:abstractNumId w:val="11"/>
+  </w:num>
+  <w:num w:numId="12">
+    <w:abstractNumId w:val="7"/>
+  </w:num>
+  <w:num w:numId="13">
+    <w:abstractNumId w:val="21"/>
+  </w:num>
+  <w:num w:numId="14">
     <w:abstractNumId w:val="4"/>
   </w:num>
-  <w:num w:numId="9">
-    <w:abstractNumId w:val="9"/>
-  </w:num>
-  <w:num w:numId="10">
-    <w:abstractNumId w:val="5"/>
-  </w:num>
-  <w:num w:numId="11">
-    <w:abstractNumId w:val="10"/>
-  </w:num>
-  <w:num w:numId="12">
-    <w:abstractNumId w:val="6"/>
-  </w:num>
-  <w:num w:numId="13">
-    <w:abstractNumId w:val="19"/>
-  </w:num>
-  <w:num w:numId="14">
-    <w:abstractNumId w:val="3"/>
-  </w:num>
   <w:num w:numId="15">
-    <w:abstractNumId w:val="18"/>
+    <w:abstractNumId w:val="20"/>
   </w:num>
   <w:num w:numId="16">
     <w:abstractNumId w:val="1"/>
   </w:num>
   <w:num w:numId="17">
-    <w:abstractNumId w:val="12"/>
+    <w:abstractNumId w:val="13"/>
   </w:num>
   <w:num w:numId="18">
-    <w:abstractNumId w:val="14"/>
+    <w:abstractNumId w:val="15"/>
   </w:num>
   <w:num w:numId="19">
     <w:abstractNumId w:val="0"/>
   </w:num>
   <w:num w:numId="20">
-    <w:abstractNumId w:val="11"/>
+    <w:abstractNumId w:val="12"/>
   </w:num>
   <w:num w:numId="21">
-    <w:abstractNumId w:val="21"/>
+    <w:abstractNumId w:val="25"/>
   </w:num>
   <w:num w:numId="22">
-    <w:abstractNumId w:val="7"/>
+    <w:abstractNumId w:val="8"/>
   </w:num>
   <w:num w:numId="23">
-    <w:abstractNumId w:val="13"/>
+    <w:abstractNumId w:val="14"/>
+  </w:num>
+  <w:num w:numId="24">
+    <w:abstractNumId w:val="2"/>
+  </w:num>
+  <w:num w:numId="25">
+    <w:abstractNumId w:val="16"/>
+  </w:num>
+  <w:num w:numId="26">
+    <w:abstractNumId w:val="23"/>
+  </w:num>
+  <w:num w:numId="27">
+    <w:abstractNumId w:val="24"/>
   </w:num>
 </w:numbering>
 </file>
@@ -8980,7 +9812,7 @@
   <w:style w:type="paragraph" w:default="1" w:styleId="Normal">
     <w:name w:val="Normal"/>
     <w:qFormat/>
-    <w:rsid w:val="00924833"/>
+    <w:rsid w:val="000364E0"/>
     <w:pPr>
       <w:spacing w:before="0"/>
       <w:ind w:left="0" w:firstLine="0"/>
@@ -9044,16 +9876,16 @@
     <w:uiPriority w:val="9"/>
     <w:unhideWhenUsed/>
     <w:qFormat/>
-    <w:rsid w:val="00572202"/>
+    <w:rsid w:val="00134237"/>
     <w:pPr>
       <w:keepNext/>
       <w:keepLines/>
-      <w:shd w:val="clear" w:color="auto" w:fill="D0CECE" w:themeFill="background2" w:themeFillShade="E6"/>
       <w:spacing w:before="40" w:after="240"/>
       <w:outlineLvl w:val="2"/>
     </w:pPr>
     <w:rPr>
       <w:rFonts w:ascii="Lato" w:eastAsiaTheme="majorEastAsia" w:hAnsi="Lato" w:cstheme="majorBidi"/>
+      <w:color w:val="ED7D31" w:themeColor="accent2"/>
       <w:sz w:val="24"/>
       <w:szCs w:val="24"/>
     </w:rPr>
@@ -9149,12 +9981,12 @@
     <w:basedOn w:val="DefaultParagraphFont"/>
     <w:link w:val="Heading3"/>
     <w:uiPriority w:val="9"/>
-    <w:rsid w:val="00572202"/>
+    <w:rsid w:val="00134237"/>
     <w:rPr>
       <w:rFonts w:ascii="Lato" w:eastAsiaTheme="majorEastAsia" w:hAnsi="Lato" w:cstheme="majorBidi"/>
+      <w:color w:val="ED7D31" w:themeColor="accent2"/>
       <w:sz w:val="24"/>
       <w:szCs w:val="24"/>
-      <w:shd w:val="clear" w:color="auto" w:fill="D0CECE" w:themeFill="background2" w:themeFillShade="E6"/>
     </w:rPr>
   </w:style>
   <w:style w:type="paragraph" w:styleId="ListParagraph">
@@ -9257,6 +10089,37 @@
     <w:rsid w:val="00E25BBA"/>
     <w:rPr>
       <w:vertAlign w:val="superscript"/>
+    </w:rPr>
+  </w:style>
+  <w:style w:type="character" w:styleId="SubtleEmphasis">
+    <w:name w:val="Subtle Emphasis"/>
+    <w:basedOn w:val="DefaultParagraphFont"/>
+    <w:uiPriority w:val="19"/>
+    <w:qFormat/>
+    <w:rsid w:val="00D362F3"/>
+    <w:rPr>
+      <w:i/>
+      <w:iCs/>
+      <w:color w:val="404040" w:themeColor="text1" w:themeTint="BF"/>
+    </w:rPr>
+  </w:style>
+  <w:style w:type="paragraph" w:styleId="Caption">
+    <w:name w:val="caption"/>
+    <w:basedOn w:val="Normal"/>
+    <w:next w:val="Normal"/>
+    <w:uiPriority w:val="35"/>
+    <w:unhideWhenUsed/>
+    <w:qFormat/>
+    <w:rsid w:val="004B2BEE"/>
+    <w:pPr>
+      <w:keepNext/>
+    </w:pPr>
+    <w:rPr>
+      <w:i/>
+      <w:iCs/>
+      <w:color w:val="44546A" w:themeColor="text2"/>
+      <w:sz w:val="18"/>
+      <w:szCs w:val="18"/>
     </w:rPr>
   </w:style>
 </w:styles>
@@ -9562,7 +10425,7 @@
 </file>
 
 <file path=customXml/itemProps1.xml><?xml version="1.0" encoding="utf-8"?>
-<ds:datastoreItem xmlns:ds="http://schemas.openxmlformats.org/officeDocument/2006/customXml" ds:itemID="{88D55022-CDCF-4ADD-A380-4B202365DB13}">
+<ds:datastoreItem xmlns:ds="http://schemas.openxmlformats.org/officeDocument/2006/customXml" ds:itemID="{4FBEAAF3-E268-4D43-8374-5E52326F47A4}">
   <ds:schemaRefs>
     <ds:schemaRef ds:uri="http://schemas.openxmlformats.org/officeDocument/2006/bibliography"/>
   </ds:schemaRefs>

</xml_diff>

<commit_message>
moved aug into 03_data_aug / edited gitignore
</commit_message>
<xml_diff>
--- a/readme_norc_aug_20220800.docx
+++ b/readme_norc_aug_20220800.docx
@@ -101,52 +101,6 @@
       </w:r>
       <w:r>
         <w:t xml:space="preserve"> upload to NORC site)</w:t>
-      </w:r>
-    </w:p>
-    <w:p/>
-    <w:p>
-      <w:pPr>
-        <w:pStyle w:val="Heading4"/>
-      </w:pPr>
-      <w:r>
-        <w:t>Contacts: NORC</w:t>
-      </w:r>
-    </w:p>
-    <w:p>
-      <w:r>
-        <w:t xml:space="preserve">Alex Figueroa, </w:t>
-      </w:r>
-      <w:r>
-        <w:t>Figueroa-Alexandria@norc.org</w:t>
-      </w:r>
-    </w:p>
-    <w:p>
-      <w:pPr>
-        <w:pStyle w:val="Heading2"/>
-      </w:pPr>
-      <w:r>
-        <w:rPr>
-          <w:highlight w:val="lightGray"/>
-        </w:rPr>
-        <w:t>August</w:t>
-      </w:r>
-      <w:r>
-        <w:rPr>
-          <w:highlight w:val="lightGray"/>
-        </w:rPr>
-        <w:t xml:space="preserve"> 2022</w:t>
-      </w:r>
-    </w:p>
-    <w:p/>
-    <w:p>
-      <w:pPr>
-        <w:pStyle w:val="Heading2"/>
-      </w:pPr>
-      <w:r>
-        <w:rPr>
-          <w:highlight w:val="lightGray"/>
-        </w:rPr>
-        <w:t>Outcome</w:t>
       </w:r>
     </w:p>
     <w:p>
@@ -172,13 +126,50 @@
         </w:r>
       </w:hyperlink>
     </w:p>
-    <w:p>
-      <w:pPr>
-        <w:rPr>
-          <w:rStyle w:val="Hyperlink"/>
-          <w:b/>
-        </w:rPr>
-      </w:pPr>
+    <w:p/>
+    <w:p>
+      <w:pPr>
+        <w:pStyle w:val="Heading4"/>
+      </w:pPr>
+      <w:r>
+        <w:t>Contacts: NORC</w:t>
+      </w:r>
+    </w:p>
+    <w:p>
+      <w:r>
+        <w:t xml:space="preserve">Alex Figueroa, </w:t>
+      </w:r>
+      <w:r>
+        <w:t>Figueroa-Alexandria@norc.org</w:t>
+      </w:r>
+    </w:p>
+    <w:p>
+      <w:pPr>
+        <w:pStyle w:val="Heading2"/>
+      </w:pPr>
+      <w:r>
+        <w:rPr>
+          <w:highlight w:val="lightGray"/>
+        </w:rPr>
+        <w:t>August</w:t>
+      </w:r>
+      <w:r>
+        <w:rPr>
+          <w:highlight w:val="lightGray"/>
+        </w:rPr>
+        <w:t xml:space="preserve"> 2022</w:t>
+      </w:r>
+    </w:p>
+    <w:p>
+      <w:pPr>
+        <w:pStyle w:val="Heading3"/>
+      </w:pPr>
+      <w:r>
+        <w:t xml:space="preserve">Desired </w:t>
+      </w:r>
+      <w:r>
+        <w:t>Outcome</w:t>
+      </w:r>
     </w:p>
     <w:p>
       <w:r>
@@ -214,17 +205,15 @@
           <w:insideV w:val="single" w:sz="4" w:space="0" w:color="auto"/>
         </w:tblBorders>
         <w:tblCellMar>
-          <w:top w:w="60" w:type="dxa"/>
           <w:left w:w="60" w:type="dxa"/>
-          <w:bottom w:w="60" w:type="dxa"/>
           <w:right w:w="60" w:type="dxa"/>
         </w:tblCellMar>
         <w:tblLook w:val="04A0" w:firstRow="1" w:lastRow="0" w:firstColumn="1" w:lastColumn="0" w:noHBand="0" w:noVBand="1"/>
         <w:tblDescription w:val="Procedure Freq: One-Way Frequencies"/>
       </w:tblPr>
       <w:tblGrid>
-        <w:gridCol w:w="6570"/>
-        <w:gridCol w:w="1620"/>
+        <w:gridCol w:w="6030"/>
+        <w:gridCol w:w="2160"/>
         <w:gridCol w:w="1890"/>
       </w:tblGrid>
       <w:tr>
@@ -233,7 +222,7 @@
         </w:trPr>
         <w:tc>
           <w:tcPr>
-            <w:tcW w:w="6570" w:type="dxa"/>
+            <w:tcW w:w="6030" w:type="dxa"/>
             <w:hideMark/>
           </w:tcPr>
           <w:p>
@@ -244,15 +233,16 @@
         </w:tc>
         <w:tc>
           <w:tcPr>
-            <w:tcW w:w="1620" w:type="dxa"/>
+            <w:tcW w:w="2160" w:type="dxa"/>
             <w:hideMark/>
           </w:tcPr>
           <w:p>
             <w:r>
               <w:t>Column/field</w:t>
             </w:r>
-          </w:p>
-          <w:p>
+            <w:r>
+              <w:t xml:space="preserve"> </w:t>
+            </w:r>
             <w:r>
               <w:t>Count</w:t>
             </w:r>
@@ -264,16 +254,13 @@
             <w:hideMark/>
           </w:tcPr>
           <w:p>
+            <w:proofErr w:type="spellStart"/>
             <w:r>
               <w:t>Cumul</w:t>
             </w:r>
-            <w:r>
-              <w:t xml:space="preserve">ative </w:t>
-            </w:r>
-          </w:p>
-          <w:p>
-            <w:r>
-              <w:t xml:space="preserve">Field </w:t>
+            <w:proofErr w:type="spellEnd"/>
+            <w:r>
+              <w:t xml:space="preserve"> Field </w:t>
             </w:r>
             <w:r>
               <w:t>Count</w:t>
@@ -284,7 +271,7 @@
       <w:tr>
         <w:tc>
           <w:tcPr>
-            <w:tcW w:w="6570" w:type="dxa"/>
+            <w:tcW w:w="6030" w:type="dxa"/>
             <w:hideMark/>
           </w:tcPr>
           <w:p>
@@ -295,7 +282,7 @@
         </w:tc>
         <w:tc>
           <w:tcPr>
-            <w:tcW w:w="1620" w:type="dxa"/>
+            <w:tcW w:w="2160" w:type="dxa"/>
             <w:hideMark/>
           </w:tcPr>
           <w:p>
@@ -319,7 +306,7 @@
       <w:tr>
         <w:tc>
           <w:tcPr>
-            <w:tcW w:w="6570" w:type="dxa"/>
+            <w:tcW w:w="6030" w:type="dxa"/>
             <w:hideMark/>
           </w:tcPr>
           <w:p>
@@ -330,7 +317,7 @@
         </w:tc>
         <w:tc>
           <w:tcPr>
-            <w:tcW w:w="1620" w:type="dxa"/>
+            <w:tcW w:w="2160" w:type="dxa"/>
             <w:hideMark/>
           </w:tcPr>
           <w:p>
@@ -354,7 +341,7 @@
       <w:tr>
         <w:tc>
           <w:tcPr>
-            <w:tcW w:w="6570" w:type="dxa"/>
+            <w:tcW w:w="6030" w:type="dxa"/>
             <w:hideMark/>
           </w:tcPr>
           <w:p>
@@ -365,7 +352,7 @@
         </w:tc>
         <w:tc>
           <w:tcPr>
-            <w:tcW w:w="1620" w:type="dxa"/>
+            <w:tcW w:w="2160" w:type="dxa"/>
             <w:hideMark/>
           </w:tcPr>
           <w:p>
@@ -389,7 +376,7 @@
       <w:tr>
         <w:tc>
           <w:tcPr>
-            <w:tcW w:w="6570" w:type="dxa"/>
+            <w:tcW w:w="6030" w:type="dxa"/>
             <w:hideMark/>
           </w:tcPr>
           <w:p>
@@ -400,7 +387,7 @@
         </w:tc>
         <w:tc>
           <w:tcPr>
-            <w:tcW w:w="1620" w:type="dxa"/>
+            <w:tcW w:w="2160" w:type="dxa"/>
             <w:hideMark/>
           </w:tcPr>
           <w:p>
@@ -424,7 +411,7 @@
       <w:tr>
         <w:tc>
           <w:tcPr>
-            <w:tcW w:w="6570" w:type="dxa"/>
+            <w:tcW w:w="6030" w:type="dxa"/>
             <w:hideMark/>
           </w:tcPr>
           <w:p>
@@ -435,7 +422,7 @@
         </w:tc>
         <w:tc>
           <w:tcPr>
-            <w:tcW w:w="1620" w:type="dxa"/>
+            <w:tcW w:w="2160" w:type="dxa"/>
             <w:hideMark/>
           </w:tcPr>
           <w:p>
@@ -459,7 +446,7 @@
       <w:tr>
         <w:tc>
           <w:tcPr>
-            <w:tcW w:w="6570" w:type="dxa"/>
+            <w:tcW w:w="6030" w:type="dxa"/>
             <w:hideMark/>
           </w:tcPr>
           <w:p>
@@ -470,7 +457,7 @@
         </w:tc>
         <w:tc>
           <w:tcPr>
-            <w:tcW w:w="1620" w:type="dxa"/>
+            <w:tcW w:w="2160" w:type="dxa"/>
             <w:hideMark/>
           </w:tcPr>
           <w:p>
@@ -505,20 +492,17 @@
         <w:pStyle w:val="Heading3"/>
         <w:rPr>
           <w:rStyle w:val="Hyperlink"/>
-          <w:b/>
-          <w:color w:val="auto"/>
+          <w:color w:val="ED7D31" w:themeColor="accent2"/>
           <w:u w:val="none"/>
         </w:rPr>
       </w:pPr>
       <w:r>
         <w:rPr>
           <w:rStyle w:val="Hyperlink"/>
-          <w:b/>
-          <w:color w:val="auto"/>
-          <w:highlight w:val="lightGray"/>
+          <w:color w:val="ED7D31" w:themeColor="accent2"/>
           <w:u w:val="none"/>
         </w:rPr>
-        <w:t>AUGUST RESULTS OVERVIEW</w:t>
+        <w:t>Results Overview</w:t>
       </w:r>
     </w:p>
     <w:p>
@@ -535,10 +519,9 @@
         <w:rPr>
           <w:noProof/>
         </w:rPr>
-        <w:lastRenderedPageBreak/>
         <w:drawing>
-          <wp:inline distT="0" distB="0" distL="0" distR="0" wp14:anchorId="3E638139" wp14:editId="3EAD1712">
-            <wp:extent cx="4290060" cy="2288477"/>
+          <wp:inline distT="0" distB="0" distL="0" distR="0" wp14:anchorId="3E638139" wp14:editId="54F95C42">
+            <wp:extent cx="3909060" cy="2085237"/>
             <wp:effectExtent l="0" t="0" r="0" b="0"/>
             <wp:docPr id="1" name="Picture 1" descr="Table&#10;&#10;Description automatically generated"/>
             <wp:cNvGraphicFramePr>
@@ -560,7 +543,7 @@
                   <pic:spPr>
                     <a:xfrm>
                       <a:off x="0" y="0"/>
-                      <a:ext cx="4298382" cy="2292916"/>
+                      <a:ext cx="3926159" cy="2094358"/>
                     </a:xfrm>
                     <a:prstGeom prst="rect">
                       <a:avLst/>
@@ -581,6 +564,7 @@
     </w:p>
     <w:p>
       <w:r>
+        <w:lastRenderedPageBreak/>
         <w:t xml:space="preserve">Re: </w:t>
       </w:r>
       <w:r>
@@ -636,19 +620,17 @@
     </w:p>
     <w:p>
       <w:pPr>
-        <w:pStyle w:val="Heading2"/>
+        <w:pStyle w:val="Heading3"/>
         <w:rPr>
           <w:rStyle w:val="Hyperlink"/>
-          <w:color w:val="auto"/>
-          <w:highlight w:val="lightGray"/>
+          <w:color w:val="ED7D31" w:themeColor="accent2"/>
           <w:u w:val="none"/>
         </w:rPr>
       </w:pPr>
       <w:r>
         <w:rPr>
           <w:rStyle w:val="Hyperlink"/>
-          <w:color w:val="auto"/>
-          <w:highlight w:val="lightGray"/>
+          <w:color w:val="ED7D31" w:themeColor="accent2"/>
           <w:u w:val="none"/>
         </w:rPr>
         <w:t>Folders, Files</w:t>
@@ -656,11 +638,21 @@
       <w:r>
         <w:rPr>
           <w:rStyle w:val="Hyperlink"/>
-          <w:color w:val="auto"/>
-          <w:highlight w:val="lightGray"/>
+          <w:color w:val="ED7D31" w:themeColor="accent2"/>
           <w:u w:val="none"/>
         </w:rPr>
-        <w:t xml:space="preserve"> Used</w:t>
+        <w:t xml:space="preserve"> U</w:t>
+      </w:r>
+      <w:r>
+        <w:t>se</w:t>
+      </w:r>
+      <w:r>
+        <w:rPr>
+          <w:rStyle w:val="Hyperlink"/>
+          <w:color w:val="ED7D31" w:themeColor="accent2"/>
+          <w:u w:val="none"/>
+        </w:rPr>
+        <w:t>d</w:t>
       </w:r>
     </w:p>
     <w:p>
@@ -774,7 +766,6 @@
         <w:t>\\data.ucdenver.pvt\dept\SOM\FM\FM\Data_Management_Team\norc</w:t>
       </w:r>
     </w:p>
-    <w:p/>
     <w:p>
       <w:pPr>
         <w:numPr>
@@ -853,57 +844,12 @@
     </w:p>
     <w:p>
       <w:pPr>
-        <w:pStyle w:val="Heading2"/>
-        <w:rPr>
-          <w:rStyle w:val="Hyperlink"/>
-          <w:color w:val="auto"/>
-          <w:highlight w:val="lightGray"/>
-          <w:u w:val="none"/>
-        </w:rPr>
-      </w:pPr>
-      <w:r>
-        <w:rPr>
-          <w:rStyle w:val="Hyperlink"/>
-          <w:color w:val="auto"/>
-          <w:highlight w:val="lightGray"/>
-          <w:u w:val="none"/>
-        </w:rPr>
-        <w:t>Notes</w:t>
-      </w:r>
-      <w:r>
-        <w:rPr>
-          <w:rStyle w:val="Hyperlink"/>
-          <w:color w:val="auto"/>
-          <w:highlight w:val="lightGray"/>
-          <w:u w:val="none"/>
-        </w:rPr>
-        <w:t>, General</w:t>
-      </w:r>
-    </w:p>
-    <w:p>
-      <w:pPr>
-        <w:rPr>
-          <w:highlight w:val="lightGray"/>
-        </w:rPr>
-      </w:pPr>
-    </w:p>
-    <w:p>
-      <w:pPr>
         <w:pStyle w:val="Heading3"/>
-        <w:rPr>
-          <w:highlight w:val="lightGray"/>
-        </w:rPr>
-      </w:pPr>
-      <w:r>
-        <w:rPr>
-          <w:highlight w:val="lightGray"/>
-        </w:rPr>
+      </w:pPr>
+      <w:r>
         <w:t>Templates, Fields</w:t>
       </w:r>
       <w:r>
-        <w:rPr>
-          <w:highlight w:val="lightGray"/>
-        </w:rPr>
         <w:t>, Values</w:t>
       </w:r>
     </w:p>
@@ -1003,11 +949,7 @@
               <w:t>Reference, variable alignment</w:t>
             </w:r>
             <w:r>
-              <w:t xml:space="preserve">; downloaded from NORC website on 08/26; includes extracted </w:t>
-            </w:r>
-            <w:r>
-              <w:lastRenderedPageBreak/>
-              <w:t>comments containing field submission specifications</w:t>
+              <w:t>; downloaded from NORC website on 08/26; includes extracted comments containing field submission specifications</w:t>
             </w:r>
           </w:p>
         </w:tc>
@@ -1030,7 +972,6 @@
                 <w:sz w:val="20"/>
                 <w:szCs w:val="20"/>
               </w:rPr>
-              <w:lastRenderedPageBreak/>
               <w:t>Norc_templates_comment_20220825.xlsx</w:t>
             </w:r>
           </w:p>
@@ -1411,24 +1352,15 @@
     </w:p>
     <w:p>
       <w:pPr>
-        <w:pStyle w:val="Heading2"/>
-      </w:pPr>
-      <w:r>
-        <w:rPr>
-          <w:highlight w:val="lightGray"/>
-        </w:rPr>
+        <w:pStyle w:val="Heading3"/>
+      </w:pPr>
+      <w:r>
         <w:t>Practice Survey</w:t>
       </w:r>
       <w:r>
-        <w:rPr>
-          <w:highlight w:val="lightGray"/>
-        </w:rPr>
         <w:t xml:space="preserve"> </w:t>
       </w:r>
       <w:r>
-        <w:rPr>
-          <w:highlight w:val="lightGray"/>
-        </w:rPr>
         <w:t>(Baseline only)</w:t>
       </w:r>
     </w:p>
@@ -1596,6 +1528,7 @@
           </w:tcPr>
           <w:p>
             <w:r>
+              <w:lastRenderedPageBreak/>
               <w:t>reference</w:t>
             </w:r>
           </w:p>
@@ -2535,7 +2468,6 @@
               <w:rPr>
                 <w:rFonts w:eastAsia="Times New Roman"/>
               </w:rPr>
-              <w:lastRenderedPageBreak/>
               <w:t>15</w:t>
             </w:r>
           </w:p>
@@ -3085,18 +3017,13 @@
     <w:p/>
     <w:p>
       <w:pPr>
-        <w:pStyle w:val="Heading2"/>
-      </w:pPr>
-      <w:r>
-        <w:rPr>
-          <w:highlight w:val="lightGray"/>
-        </w:rPr>
+        <w:pStyle w:val="Heading3"/>
+      </w:pPr>
+      <w:r>
+        <w:lastRenderedPageBreak/>
         <w:t>M</w:t>
       </w:r>
       <w:r>
-        <w:rPr>
-          <w:highlight w:val="lightGray"/>
-        </w:rPr>
         <w:t>etrics</w:t>
       </w:r>
     </w:p>
@@ -3522,12 +3449,9 @@
     </w:p>
     <w:p>
       <w:pPr>
-        <w:pStyle w:val="Heading2"/>
-      </w:pPr>
-      <w:r>
-        <w:rPr>
-          <w:highlight w:val="lightGray"/>
-        </w:rPr>
+        <w:pStyle w:val="Heading3"/>
+      </w:pPr>
+      <w:r>
         <w:t>SBI_RT</w:t>
       </w:r>
     </w:p>
@@ -3678,7 +3602,6 @@
           </w:tcPr>
           <w:p>
             <w:r>
-              <w:lastRenderedPageBreak/>
               <w:t>raw data</w:t>
             </w:r>
           </w:p>
@@ -4240,12 +4163,10 @@
     <w:p/>
     <w:p>
       <w:pPr>
-        <w:pStyle w:val="Heading2"/>
-      </w:pPr>
-      <w:r>
-        <w:rPr>
-          <w:highlight w:val="lightGray"/>
-        </w:rPr>
+        <w:pStyle w:val="Heading3"/>
+      </w:pPr>
+      <w:r>
+        <w:lastRenderedPageBreak/>
         <w:t>FIELD NOTES / Intervention Tracker</w:t>
       </w:r>
     </w:p>
@@ -4737,7 +4658,6 @@
     </w:p>
     <w:p>
       <w:r>
-        <w:lastRenderedPageBreak/>
         <w:t>Session 8: Optional, Telehealth</w:t>
       </w:r>
     </w:p>
@@ -4769,24 +4689,14 @@
       <w:r>
         <w:t xml:space="preserve">Table </w:t>
       </w:r>
-      <w:r>
-        <w:fldChar w:fldCharType="begin"/>
-      </w:r>
-      <w:r>
-        <w:instrText xml:space="preserve"> SEQ Table \* ARABIC </w:instrText>
-      </w:r>
-      <w:r>
-        <w:fldChar w:fldCharType="separate"/>
-      </w:r>
-      <w:r>
-        <w:rPr>
-          <w:noProof/>
-        </w:rPr>
-        <w:t>1</w:t>
-      </w:r>
-      <w:r>
-        <w:fldChar w:fldCharType="end"/>
-      </w:r>
+      <w:fldSimple w:instr=" SEQ Table \* ARABIC ">
+        <w:r>
+          <w:rPr>
+            <w:noProof/>
+          </w:rPr>
+          <w:t>1</w:t>
+        </w:r>
+      </w:fldSimple>
       <w:r>
         <w:t xml:space="preserve">: Fieldnote / </w:t>
       </w:r>
@@ -5118,8 +5028,6 @@
               </w:rPr>
               <w:t>import_eda_exportqs</w:t>
             </w:r>
-            <w:bookmarkStart w:id="0" w:name="_GoBack"/>
-            <w:bookmarkEnd w:id="0"/>
             <w:r>
               <w:rPr>
                 <w:rFonts w:ascii="Courier New" w:hAnsi="Courier New" w:cs="Courier New"/>
@@ -5413,6 +5321,7 @@
         <w:rPr>
           <w:color w:val="7F7F7F" w:themeColor="text1" w:themeTint="80"/>
         </w:rPr>
+        <w:lastRenderedPageBreak/>
         <w:t xml:space="preserve">Ran </w:t>
       </w:r>
       <w:r>
@@ -5649,7 +5558,7 @@
         </w:rPr>
         <w:t xml:space="preserve">“formal_group” = </w:t>
       </w:r>
-      <w:bookmarkStart w:id="1" w:name="_Hlk112669433"/>
+      <w:bookmarkStart w:id="0" w:name="_Hlk112669433"/>
       <w:r>
         <w:rPr>
           <w:rFonts w:eastAsia="Times New Roman"/>
@@ -5658,7 +5567,7 @@
         </w:rPr>
         <w:t>Is this practice part of a formal FAST group for your facilitation activities?</w:t>
       </w:r>
-      <w:bookmarkEnd w:id="1"/>
+      <w:bookmarkEnd w:id="0"/>
       <w:r>
         <w:rPr>
           <w:rFonts w:eastAsia="Times New Roman"/>
@@ -5898,7 +5807,6 @@
         <w:rPr>
           <w:rStyle w:val="SubtleEmphasis"/>
         </w:rPr>
-        <w:lastRenderedPageBreak/>
         <w:t>Email from NORC team</w:t>
       </w:r>
       <w:r>
@@ -6039,6 +5947,7 @@
     </w:p>
     <w:p>
       <w:r>
+        <w:lastRenderedPageBreak/>
         <w:t>SB/IRT and MAT Implementation Checklist, Baseline: 50</w:t>
       </w:r>
     </w:p>
@@ -6240,7 +6149,6 @@
         <w:ind w:firstLine="360"/>
       </w:pPr>
       <w:r>
-        <w:lastRenderedPageBreak/>
         <w:t xml:space="preserve">&gt; </w:t>
       </w:r>
       <w:proofErr w:type="spellStart"/>
@@ -6329,8 +6237,14 @@
       </w:r>
     </w:p>
     <w:p>
-      <w:r>
-        <w:t>               a) Practice Survey and Application says all processed (</w:t>
+      <w:pPr>
+        <w:numPr>
+          <w:ilvl w:val="0"/>
+          <w:numId w:val="31"/>
+        </w:numPr>
+      </w:pPr>
+      <w:r>
+        <w:t>Practice Survey and Application says all processed (</w:t>
       </w:r>
       <w:r>
         <w:rPr>
@@ -6344,9 +6258,12 @@
       </w:r>
     </w:p>
     <w:p>
-      <w:r>
-        <w:t xml:space="preserve">               b) </w:t>
-      </w:r>
+      <w:pPr>
+        <w:numPr>
+          <w:ilvl w:val="0"/>
+          <w:numId w:val="31"/>
+        </w:numPr>
+      </w:pPr>
       <w:proofErr w:type="spellStart"/>
       <w:r>
         <w:t>NORC_SBIRTPost</w:t>
@@ -6365,9 +6282,12 @@
       </w:r>
     </w:p>
     <w:p>
-      <w:r>
-        <w:t xml:space="preserve">               c) </w:t>
-      </w:r>
+      <w:pPr>
+        <w:numPr>
+          <w:ilvl w:val="0"/>
+          <w:numId w:val="31"/>
+        </w:numPr>
+      </w:pPr>
       <w:proofErr w:type="spellStart"/>
       <w:r>
         <w:t>NORC_SBIRTbaseline</w:t>
@@ -6378,22 +6298,35 @@
       </w:r>
       <w:proofErr w:type="spellStart"/>
       <w:r>
-        <w:t>baddata</w:t>
+        <w:t>baddata"</w:t>
       </w:r>
       <w:proofErr w:type="spellEnd"/>
-      <w:r>
-        <w:t>"</w:t>
-      </w:r>
-    </w:p>
-    <w:p>
-      <w:r>
-        <w:t>               d) Process Measures Baseline: getting weird script (KW emailed image to Alex, she's seeing if it's IT)</w:t>
-      </w:r>
-    </w:p>
-    <w:p>
-      <w:r>
-        <w:t>               e) Process Measures Post: same as Baseline.</w:t>
-      </w:r>
+    </w:p>
+    <w:p>
+      <w:pPr>
+        <w:numPr>
+          <w:ilvl w:val="0"/>
+          <w:numId w:val="31"/>
+        </w:numPr>
+      </w:pPr>
+      <w:r>
+        <w:t>Process Measures Baseline: getting weird script (KW emailed image to Alex, she's seeing if it's IT)</w:t>
+      </w:r>
+    </w:p>
+    <w:p>
+      <w:pPr>
+        <w:numPr>
+          <w:ilvl w:val="0"/>
+          <w:numId w:val="31"/>
+        </w:numPr>
+      </w:pPr>
+      <w:r>
+        <w:t>Process Measures Post: same as Baseline.</w:t>
+      </w:r>
+    </w:p>
+    <w:p>
+      <w:bookmarkStart w:id="1" w:name="_GoBack"/>
+      <w:bookmarkEnd w:id="1"/>
     </w:p>
     <w:p>
       <w:pPr>
@@ -6694,6 +6627,119 @@
     </w:lvl>
   </w:abstractNum>
   <w:abstractNum w:abstractNumId="2" w15:restartNumberingAfterBreak="0">
+    <w:nsid w:val="14356206"/>
+    <w:multiLevelType w:val="hybridMultilevel"/>
+    <w:tmpl w:val="A3F0DA10"/>
+    <w:lvl w:ilvl="0" w:tplc="04090001">
+      <w:start w:val="1"/>
+      <w:numFmt w:val="bullet"/>
+      <w:lvlText w:val=""/>
+      <w:lvlJc w:val="left"/>
+      <w:pPr>
+        <w:ind w:left="720" w:hanging="360"/>
+      </w:pPr>
+      <w:rPr>
+        <w:rFonts w:ascii="Symbol" w:hAnsi="Symbol" w:hint="default"/>
+      </w:rPr>
+    </w:lvl>
+    <w:lvl w:ilvl="1" w:tplc="04090003" w:tentative="1">
+      <w:start w:val="1"/>
+      <w:numFmt w:val="bullet"/>
+      <w:lvlText w:val="o"/>
+      <w:lvlJc w:val="left"/>
+      <w:pPr>
+        <w:ind w:left="1440" w:hanging="360"/>
+      </w:pPr>
+      <w:rPr>
+        <w:rFonts w:ascii="Courier New" w:hAnsi="Courier New" w:cs="Courier New" w:hint="default"/>
+      </w:rPr>
+    </w:lvl>
+    <w:lvl w:ilvl="2" w:tplc="04090005" w:tentative="1">
+      <w:start w:val="1"/>
+      <w:numFmt w:val="bullet"/>
+      <w:lvlText w:val=""/>
+      <w:lvlJc w:val="left"/>
+      <w:pPr>
+        <w:ind w:left="2160" w:hanging="360"/>
+      </w:pPr>
+      <w:rPr>
+        <w:rFonts w:ascii="Wingdings" w:hAnsi="Wingdings" w:hint="default"/>
+      </w:rPr>
+    </w:lvl>
+    <w:lvl w:ilvl="3" w:tplc="04090001" w:tentative="1">
+      <w:start w:val="1"/>
+      <w:numFmt w:val="bullet"/>
+      <w:lvlText w:val=""/>
+      <w:lvlJc w:val="left"/>
+      <w:pPr>
+        <w:ind w:left="2880" w:hanging="360"/>
+      </w:pPr>
+      <w:rPr>
+        <w:rFonts w:ascii="Symbol" w:hAnsi="Symbol" w:hint="default"/>
+      </w:rPr>
+    </w:lvl>
+    <w:lvl w:ilvl="4" w:tplc="04090003" w:tentative="1">
+      <w:start w:val="1"/>
+      <w:numFmt w:val="bullet"/>
+      <w:lvlText w:val="o"/>
+      <w:lvlJc w:val="left"/>
+      <w:pPr>
+        <w:ind w:left="3600" w:hanging="360"/>
+      </w:pPr>
+      <w:rPr>
+        <w:rFonts w:ascii="Courier New" w:hAnsi="Courier New" w:cs="Courier New" w:hint="default"/>
+      </w:rPr>
+    </w:lvl>
+    <w:lvl w:ilvl="5" w:tplc="04090005" w:tentative="1">
+      <w:start w:val="1"/>
+      <w:numFmt w:val="bullet"/>
+      <w:lvlText w:val=""/>
+      <w:lvlJc w:val="left"/>
+      <w:pPr>
+        <w:ind w:left="4320" w:hanging="360"/>
+      </w:pPr>
+      <w:rPr>
+        <w:rFonts w:ascii="Wingdings" w:hAnsi="Wingdings" w:hint="default"/>
+      </w:rPr>
+    </w:lvl>
+    <w:lvl w:ilvl="6" w:tplc="04090001" w:tentative="1">
+      <w:start w:val="1"/>
+      <w:numFmt w:val="bullet"/>
+      <w:lvlText w:val=""/>
+      <w:lvlJc w:val="left"/>
+      <w:pPr>
+        <w:ind w:left="5040" w:hanging="360"/>
+      </w:pPr>
+      <w:rPr>
+        <w:rFonts w:ascii="Symbol" w:hAnsi="Symbol" w:hint="default"/>
+      </w:rPr>
+    </w:lvl>
+    <w:lvl w:ilvl="7" w:tplc="04090003" w:tentative="1">
+      <w:start w:val="1"/>
+      <w:numFmt w:val="bullet"/>
+      <w:lvlText w:val="o"/>
+      <w:lvlJc w:val="left"/>
+      <w:pPr>
+        <w:ind w:left="5760" w:hanging="360"/>
+      </w:pPr>
+      <w:rPr>
+        <w:rFonts w:ascii="Courier New" w:hAnsi="Courier New" w:cs="Courier New" w:hint="default"/>
+      </w:rPr>
+    </w:lvl>
+    <w:lvl w:ilvl="8" w:tplc="04090005" w:tentative="1">
+      <w:start w:val="1"/>
+      <w:numFmt w:val="bullet"/>
+      <w:lvlText w:val=""/>
+      <w:lvlJc w:val="left"/>
+      <w:pPr>
+        <w:ind w:left="6480" w:hanging="360"/>
+      </w:pPr>
+      <w:rPr>
+        <w:rFonts w:ascii="Wingdings" w:hAnsi="Wingdings" w:hint="default"/>
+      </w:rPr>
+    </w:lvl>
+  </w:abstractNum>
+  <w:abstractNum w:abstractNumId="3" w15:restartNumberingAfterBreak="0">
     <w:nsid w:val="1B6B01A6"/>
     <w:multiLevelType w:val="hybridMultilevel"/>
     <w:tmpl w:val="EEBC3F36"/>
@@ -6806,7 +6852,93 @@
       </w:rPr>
     </w:lvl>
   </w:abstractNum>
-  <w:abstractNum w:abstractNumId="3" w15:restartNumberingAfterBreak="0">
+  <w:abstractNum w:abstractNumId="4" w15:restartNumberingAfterBreak="0">
+    <w:nsid w:val="23663C5F"/>
+    <w:multiLevelType w:val="multilevel"/>
+    <w:tmpl w:val="0409001D"/>
+    <w:lvl w:ilvl="0">
+      <w:start w:val="1"/>
+      <w:numFmt w:val="decimal"/>
+      <w:lvlText w:val="%1)"/>
+      <w:lvlJc w:val="left"/>
+      <w:pPr>
+        <w:ind w:left="360" w:hanging="360"/>
+      </w:pPr>
+    </w:lvl>
+    <w:lvl w:ilvl="1">
+      <w:start w:val="1"/>
+      <w:numFmt w:val="lowerLetter"/>
+      <w:lvlText w:val="%2)"/>
+      <w:lvlJc w:val="left"/>
+      <w:pPr>
+        <w:ind w:left="720" w:hanging="360"/>
+      </w:pPr>
+    </w:lvl>
+    <w:lvl w:ilvl="2">
+      <w:start w:val="1"/>
+      <w:numFmt w:val="lowerRoman"/>
+      <w:lvlText w:val="%3)"/>
+      <w:lvlJc w:val="left"/>
+      <w:pPr>
+        <w:ind w:left="1080" w:hanging="360"/>
+      </w:pPr>
+    </w:lvl>
+    <w:lvl w:ilvl="3">
+      <w:start w:val="1"/>
+      <w:numFmt w:val="decimal"/>
+      <w:lvlText w:val="(%4)"/>
+      <w:lvlJc w:val="left"/>
+      <w:pPr>
+        <w:ind w:left="1440" w:hanging="360"/>
+      </w:pPr>
+    </w:lvl>
+    <w:lvl w:ilvl="4">
+      <w:start w:val="1"/>
+      <w:numFmt w:val="lowerLetter"/>
+      <w:lvlText w:val="(%5)"/>
+      <w:lvlJc w:val="left"/>
+      <w:pPr>
+        <w:ind w:left="1800" w:hanging="360"/>
+      </w:pPr>
+    </w:lvl>
+    <w:lvl w:ilvl="5">
+      <w:start w:val="1"/>
+      <w:numFmt w:val="lowerRoman"/>
+      <w:lvlText w:val="(%6)"/>
+      <w:lvlJc w:val="left"/>
+      <w:pPr>
+        <w:ind w:left="2160" w:hanging="360"/>
+      </w:pPr>
+    </w:lvl>
+    <w:lvl w:ilvl="6">
+      <w:start w:val="1"/>
+      <w:numFmt w:val="decimal"/>
+      <w:lvlText w:val="%7."/>
+      <w:lvlJc w:val="left"/>
+      <w:pPr>
+        <w:ind w:left="2520" w:hanging="360"/>
+      </w:pPr>
+    </w:lvl>
+    <w:lvl w:ilvl="7">
+      <w:start w:val="1"/>
+      <w:numFmt w:val="lowerLetter"/>
+      <w:lvlText w:val="%8."/>
+      <w:lvlJc w:val="left"/>
+      <w:pPr>
+        <w:ind w:left="2880" w:hanging="360"/>
+      </w:pPr>
+    </w:lvl>
+    <w:lvl w:ilvl="8">
+      <w:start w:val="1"/>
+      <w:numFmt w:val="lowerRoman"/>
+      <w:lvlText w:val="%9."/>
+      <w:lvlJc w:val="left"/>
+      <w:pPr>
+        <w:ind w:left="3240" w:hanging="360"/>
+      </w:pPr>
+    </w:lvl>
+  </w:abstractNum>
+  <w:abstractNum w:abstractNumId="5" w15:restartNumberingAfterBreak="0">
     <w:nsid w:val="280469DA"/>
     <w:multiLevelType w:val="hybridMultilevel"/>
     <w:tmpl w:val="611CDC4C"/>
@@ -6919,7 +7051,96 @@
       </w:rPr>
     </w:lvl>
   </w:abstractNum>
-  <w:abstractNum w:abstractNumId="4" w15:restartNumberingAfterBreak="0">
+  <w:abstractNum w:abstractNumId="6" w15:restartNumberingAfterBreak="0">
+    <w:nsid w:val="280A5231"/>
+    <w:multiLevelType w:val="hybridMultilevel"/>
+    <w:tmpl w:val="DFE63BAA"/>
+    <w:lvl w:ilvl="0" w:tplc="04090017">
+      <w:start w:val="1"/>
+      <w:numFmt w:val="lowerLetter"/>
+      <w:lvlText w:val="%1)"/>
+      <w:lvlJc w:val="left"/>
+      <w:pPr>
+        <w:ind w:left="720" w:hanging="360"/>
+      </w:pPr>
+      <w:rPr>
+        <w:rFonts w:hint="default"/>
+      </w:rPr>
+    </w:lvl>
+    <w:lvl w:ilvl="1" w:tplc="04090019" w:tentative="1">
+      <w:start w:val="1"/>
+      <w:numFmt w:val="lowerLetter"/>
+      <w:lvlText w:val="%2."/>
+      <w:lvlJc w:val="left"/>
+      <w:pPr>
+        <w:ind w:left="1440" w:hanging="360"/>
+      </w:pPr>
+    </w:lvl>
+    <w:lvl w:ilvl="2" w:tplc="0409001B" w:tentative="1">
+      <w:start w:val="1"/>
+      <w:numFmt w:val="lowerRoman"/>
+      <w:lvlText w:val="%3."/>
+      <w:lvlJc w:val="right"/>
+      <w:pPr>
+        <w:ind w:left="2160" w:hanging="180"/>
+      </w:pPr>
+    </w:lvl>
+    <w:lvl w:ilvl="3" w:tplc="0409000F" w:tentative="1">
+      <w:start w:val="1"/>
+      <w:numFmt w:val="decimal"/>
+      <w:lvlText w:val="%4."/>
+      <w:lvlJc w:val="left"/>
+      <w:pPr>
+        <w:ind w:left="2880" w:hanging="360"/>
+      </w:pPr>
+    </w:lvl>
+    <w:lvl w:ilvl="4" w:tplc="04090019" w:tentative="1">
+      <w:start w:val="1"/>
+      <w:numFmt w:val="lowerLetter"/>
+      <w:lvlText w:val="%5."/>
+      <w:lvlJc w:val="left"/>
+      <w:pPr>
+        <w:ind w:left="3600" w:hanging="360"/>
+      </w:pPr>
+    </w:lvl>
+    <w:lvl w:ilvl="5" w:tplc="0409001B" w:tentative="1">
+      <w:start w:val="1"/>
+      <w:numFmt w:val="lowerRoman"/>
+      <w:lvlText w:val="%6."/>
+      <w:lvlJc w:val="right"/>
+      <w:pPr>
+        <w:ind w:left="4320" w:hanging="180"/>
+      </w:pPr>
+    </w:lvl>
+    <w:lvl w:ilvl="6" w:tplc="0409000F" w:tentative="1">
+      <w:start w:val="1"/>
+      <w:numFmt w:val="decimal"/>
+      <w:lvlText w:val="%7."/>
+      <w:lvlJc w:val="left"/>
+      <w:pPr>
+        <w:ind w:left="5040" w:hanging="360"/>
+      </w:pPr>
+    </w:lvl>
+    <w:lvl w:ilvl="7" w:tplc="04090019" w:tentative="1">
+      <w:start w:val="1"/>
+      <w:numFmt w:val="lowerLetter"/>
+      <w:lvlText w:val="%8."/>
+      <w:lvlJc w:val="left"/>
+      <w:pPr>
+        <w:ind w:left="5760" w:hanging="360"/>
+      </w:pPr>
+    </w:lvl>
+    <w:lvl w:ilvl="8" w:tplc="0409001B" w:tentative="1">
+      <w:start w:val="1"/>
+      <w:numFmt w:val="lowerRoman"/>
+      <w:lvlText w:val="%9."/>
+      <w:lvlJc w:val="right"/>
+      <w:pPr>
+        <w:ind w:left="6480" w:hanging="180"/>
+      </w:pPr>
+    </w:lvl>
+  </w:abstractNum>
+  <w:abstractNum w:abstractNumId="7" w15:restartNumberingAfterBreak="0">
     <w:nsid w:val="28200464"/>
     <w:multiLevelType w:val="hybridMultilevel"/>
     <w:tmpl w:val="34C48CDA"/>
@@ -7032,7 +7253,7 @@
       </w:rPr>
     </w:lvl>
   </w:abstractNum>
-  <w:abstractNum w:abstractNumId="5" w15:restartNumberingAfterBreak="0">
+  <w:abstractNum w:abstractNumId="8" w15:restartNumberingAfterBreak="0">
     <w:nsid w:val="2D490939"/>
     <w:multiLevelType w:val="hybridMultilevel"/>
     <w:tmpl w:val="6A7CB040"/>
@@ -7145,7 +7366,96 @@
       </w:rPr>
     </w:lvl>
   </w:abstractNum>
-  <w:abstractNum w:abstractNumId="6" w15:restartNumberingAfterBreak="0">
+  <w:abstractNum w:abstractNumId="9" w15:restartNumberingAfterBreak="0">
+    <w:nsid w:val="2FBA2DD8"/>
+    <w:multiLevelType w:val="hybridMultilevel"/>
+    <w:tmpl w:val="71E26868"/>
+    <w:lvl w:ilvl="0" w:tplc="04090017">
+      <w:start w:val="1"/>
+      <w:numFmt w:val="lowerLetter"/>
+      <w:lvlText w:val="%1)"/>
+      <w:lvlJc w:val="left"/>
+      <w:pPr>
+        <w:ind w:left="720" w:hanging="360"/>
+      </w:pPr>
+      <w:rPr>
+        <w:rFonts w:hint="default"/>
+      </w:rPr>
+    </w:lvl>
+    <w:lvl w:ilvl="1" w:tplc="04090019" w:tentative="1">
+      <w:start w:val="1"/>
+      <w:numFmt w:val="lowerLetter"/>
+      <w:lvlText w:val="%2."/>
+      <w:lvlJc w:val="left"/>
+      <w:pPr>
+        <w:ind w:left="1440" w:hanging="360"/>
+      </w:pPr>
+    </w:lvl>
+    <w:lvl w:ilvl="2" w:tplc="0409001B" w:tentative="1">
+      <w:start w:val="1"/>
+      <w:numFmt w:val="lowerRoman"/>
+      <w:lvlText w:val="%3."/>
+      <w:lvlJc w:val="right"/>
+      <w:pPr>
+        <w:ind w:left="2160" w:hanging="180"/>
+      </w:pPr>
+    </w:lvl>
+    <w:lvl w:ilvl="3" w:tplc="0409000F" w:tentative="1">
+      <w:start w:val="1"/>
+      <w:numFmt w:val="decimal"/>
+      <w:lvlText w:val="%4."/>
+      <w:lvlJc w:val="left"/>
+      <w:pPr>
+        <w:ind w:left="2880" w:hanging="360"/>
+      </w:pPr>
+    </w:lvl>
+    <w:lvl w:ilvl="4" w:tplc="04090019" w:tentative="1">
+      <w:start w:val="1"/>
+      <w:numFmt w:val="lowerLetter"/>
+      <w:lvlText w:val="%5."/>
+      <w:lvlJc w:val="left"/>
+      <w:pPr>
+        <w:ind w:left="3600" w:hanging="360"/>
+      </w:pPr>
+    </w:lvl>
+    <w:lvl w:ilvl="5" w:tplc="0409001B" w:tentative="1">
+      <w:start w:val="1"/>
+      <w:numFmt w:val="lowerRoman"/>
+      <w:lvlText w:val="%6."/>
+      <w:lvlJc w:val="right"/>
+      <w:pPr>
+        <w:ind w:left="4320" w:hanging="180"/>
+      </w:pPr>
+    </w:lvl>
+    <w:lvl w:ilvl="6" w:tplc="0409000F" w:tentative="1">
+      <w:start w:val="1"/>
+      <w:numFmt w:val="decimal"/>
+      <w:lvlText w:val="%7."/>
+      <w:lvlJc w:val="left"/>
+      <w:pPr>
+        <w:ind w:left="5040" w:hanging="360"/>
+      </w:pPr>
+    </w:lvl>
+    <w:lvl w:ilvl="7" w:tplc="04090019" w:tentative="1">
+      <w:start w:val="1"/>
+      <w:numFmt w:val="lowerLetter"/>
+      <w:lvlText w:val="%8."/>
+      <w:lvlJc w:val="left"/>
+      <w:pPr>
+        <w:ind w:left="5760" w:hanging="360"/>
+      </w:pPr>
+    </w:lvl>
+    <w:lvl w:ilvl="8" w:tplc="0409001B" w:tentative="1">
+      <w:start w:val="1"/>
+      <w:numFmt w:val="lowerRoman"/>
+      <w:lvlText w:val="%9."/>
+      <w:lvlJc w:val="right"/>
+      <w:pPr>
+        <w:ind w:left="6480" w:hanging="180"/>
+      </w:pPr>
+    </w:lvl>
+  </w:abstractNum>
+  <w:abstractNum w:abstractNumId="10" w15:restartNumberingAfterBreak="0">
     <w:nsid w:val="2FF46743"/>
     <w:multiLevelType w:val="hybridMultilevel"/>
     <w:tmpl w:val="84BED70A"/>
@@ -7258,7 +7568,7 @@
       </w:rPr>
     </w:lvl>
   </w:abstractNum>
-  <w:abstractNum w:abstractNumId="7" w15:restartNumberingAfterBreak="0">
+  <w:abstractNum w:abstractNumId="11" w15:restartNumberingAfterBreak="0">
     <w:nsid w:val="3DFC35AD"/>
     <w:multiLevelType w:val="hybridMultilevel"/>
     <w:tmpl w:val="C1B00EB2"/>
@@ -7371,7 +7681,7 @@
       </w:rPr>
     </w:lvl>
   </w:abstractNum>
-  <w:abstractNum w:abstractNumId="8" w15:restartNumberingAfterBreak="0">
+  <w:abstractNum w:abstractNumId="12" w15:restartNumberingAfterBreak="0">
     <w:nsid w:val="3FEE540F"/>
     <w:multiLevelType w:val="hybridMultilevel"/>
     <w:tmpl w:val="291A3CCA"/>
@@ -7484,7 +7794,7 @@
       </w:rPr>
     </w:lvl>
   </w:abstractNum>
-  <w:abstractNum w:abstractNumId="9" w15:restartNumberingAfterBreak="0">
+  <w:abstractNum w:abstractNumId="13" w15:restartNumberingAfterBreak="0">
     <w:nsid w:val="40C03BBC"/>
     <w:multiLevelType w:val="hybridMultilevel"/>
     <w:tmpl w:val="AAB20328"/>
@@ -7597,7 +7907,7 @@
       </w:rPr>
     </w:lvl>
   </w:abstractNum>
-  <w:abstractNum w:abstractNumId="10" w15:restartNumberingAfterBreak="0">
+  <w:abstractNum w:abstractNumId="14" w15:restartNumberingAfterBreak="0">
     <w:nsid w:val="5013383C"/>
     <w:multiLevelType w:val="hybridMultilevel"/>
     <w:tmpl w:val="98045038"/>
@@ -7686,7 +7996,7 @@
       </w:pPr>
     </w:lvl>
   </w:abstractNum>
-  <w:abstractNum w:abstractNumId="11" w15:restartNumberingAfterBreak="0">
+  <w:abstractNum w:abstractNumId="15" w15:restartNumberingAfterBreak="0">
     <w:nsid w:val="56BF3522"/>
     <w:multiLevelType w:val="hybridMultilevel"/>
     <w:tmpl w:val="8744A020"/>
@@ -7798,7 +8108,7 @@
       </w:rPr>
     </w:lvl>
   </w:abstractNum>
-  <w:abstractNum w:abstractNumId="12" w15:restartNumberingAfterBreak="0">
+  <w:abstractNum w:abstractNumId="16" w15:restartNumberingAfterBreak="0">
     <w:nsid w:val="582F3912"/>
     <w:multiLevelType w:val="hybridMultilevel"/>
     <w:tmpl w:val="49580AD0"/>
@@ -7911,7 +8221,7 @@
       </w:rPr>
     </w:lvl>
   </w:abstractNum>
-  <w:abstractNum w:abstractNumId="13" w15:restartNumberingAfterBreak="0">
+  <w:abstractNum w:abstractNumId="17" w15:restartNumberingAfterBreak="0">
     <w:nsid w:val="596676E4"/>
     <w:multiLevelType w:val="hybridMultilevel"/>
     <w:tmpl w:val="AC84B5C2"/>
@@ -8024,7 +8334,7 @@
       </w:rPr>
     </w:lvl>
   </w:abstractNum>
-  <w:abstractNum w:abstractNumId="14" w15:restartNumberingAfterBreak="0">
+  <w:abstractNum w:abstractNumId="18" w15:restartNumberingAfterBreak="0">
     <w:nsid w:val="5A2A3C6C"/>
     <w:multiLevelType w:val="hybridMultilevel"/>
     <w:tmpl w:val="580C5ECE"/>
@@ -8137,7 +8447,7 @@
       </w:rPr>
     </w:lvl>
   </w:abstractNum>
-  <w:abstractNum w:abstractNumId="15" w15:restartNumberingAfterBreak="0">
+  <w:abstractNum w:abstractNumId="19" w15:restartNumberingAfterBreak="0">
     <w:nsid w:val="60461D11"/>
     <w:multiLevelType w:val="hybridMultilevel"/>
     <w:tmpl w:val="B2341C46"/>
@@ -8250,7 +8560,7 @@
       </w:rPr>
     </w:lvl>
   </w:abstractNum>
-  <w:abstractNum w:abstractNumId="16" w15:restartNumberingAfterBreak="0">
+  <w:abstractNum w:abstractNumId="20" w15:restartNumberingAfterBreak="0">
     <w:nsid w:val="63003C24"/>
     <w:multiLevelType w:val="hybridMultilevel"/>
     <w:tmpl w:val="62ACC26E"/>
@@ -8363,7 +8673,7 @@
       </w:rPr>
     </w:lvl>
   </w:abstractNum>
-  <w:abstractNum w:abstractNumId="17" w15:restartNumberingAfterBreak="0">
+  <w:abstractNum w:abstractNumId="21" w15:restartNumberingAfterBreak="0">
     <w:nsid w:val="63EF2113"/>
     <w:multiLevelType w:val="multilevel"/>
     <w:tmpl w:val="0409001D"/>
@@ -8450,7 +8760,7 @@
       </w:pPr>
     </w:lvl>
   </w:abstractNum>
-  <w:abstractNum w:abstractNumId="18" w15:restartNumberingAfterBreak="0">
+  <w:abstractNum w:abstractNumId="22" w15:restartNumberingAfterBreak="0">
     <w:nsid w:val="64D160B6"/>
     <w:multiLevelType w:val="hybridMultilevel"/>
     <w:tmpl w:val="40EC00E4"/>
@@ -8563,7 +8873,7 @@
       </w:rPr>
     </w:lvl>
   </w:abstractNum>
-  <w:abstractNum w:abstractNumId="19" w15:restartNumberingAfterBreak="0">
+  <w:abstractNum w:abstractNumId="23" w15:restartNumberingAfterBreak="0">
     <w:nsid w:val="6A730EE1"/>
     <w:multiLevelType w:val="hybridMultilevel"/>
     <w:tmpl w:val="4CDE4D6C"/>
@@ -8652,7 +8962,7 @@
       </w:pPr>
     </w:lvl>
   </w:abstractNum>
-  <w:abstractNum w:abstractNumId="20" w15:restartNumberingAfterBreak="0">
+  <w:abstractNum w:abstractNumId="24" w15:restartNumberingAfterBreak="0">
     <w:nsid w:val="6DA475F4"/>
     <w:multiLevelType w:val="hybridMultilevel"/>
     <w:tmpl w:val="4E8A950E"/>
@@ -8765,7 +9075,7 @@
       </w:rPr>
     </w:lvl>
   </w:abstractNum>
-  <w:abstractNum w:abstractNumId="21" w15:restartNumberingAfterBreak="0">
+  <w:abstractNum w:abstractNumId="25" w15:restartNumberingAfterBreak="0">
     <w:nsid w:val="6F364AD9"/>
     <w:multiLevelType w:val="hybridMultilevel"/>
     <w:tmpl w:val="3DAA207C"/>
@@ -8878,7 +9188,7 @@
       </w:rPr>
     </w:lvl>
   </w:abstractNum>
-  <w:abstractNum w:abstractNumId="22" w15:restartNumberingAfterBreak="0">
+  <w:abstractNum w:abstractNumId="26" w15:restartNumberingAfterBreak="0">
     <w:nsid w:val="71AE7FDA"/>
     <w:multiLevelType w:val="hybridMultilevel"/>
     <w:tmpl w:val="64D8143A"/>
@@ -8991,7 +9301,7 @@
       </w:rPr>
     </w:lvl>
   </w:abstractNum>
-  <w:abstractNum w:abstractNumId="23" w15:restartNumberingAfterBreak="0">
+  <w:abstractNum w:abstractNumId="27" w15:restartNumberingAfterBreak="0">
     <w:nsid w:val="75395EFF"/>
     <w:multiLevelType w:val="hybridMultilevel"/>
     <w:tmpl w:val="7048F7DC"/>
@@ -9104,7 +9414,7 @@
       </w:rPr>
     </w:lvl>
   </w:abstractNum>
-  <w:abstractNum w:abstractNumId="24" w15:restartNumberingAfterBreak="0">
+  <w:abstractNum w:abstractNumId="28" w15:restartNumberingAfterBreak="0">
     <w:nsid w:val="798707E0"/>
     <w:multiLevelType w:val="hybridMultilevel"/>
     <w:tmpl w:val="E698D1BC"/>
@@ -9217,7 +9527,7 @@
       </w:rPr>
     </w:lvl>
   </w:abstractNum>
-  <w:abstractNum w:abstractNumId="25" w15:restartNumberingAfterBreak="0">
+  <w:abstractNum w:abstractNumId="29" w15:restartNumberingAfterBreak="0">
     <w:nsid w:val="7AA7234C"/>
     <w:multiLevelType w:val="hybridMultilevel"/>
     <w:tmpl w:val="9C2EFC34"/>
@@ -9331,85 +9641,97 @@
     </w:lvl>
   </w:abstractNum>
   <w:num w:numId="1">
-    <w:abstractNumId w:val="17"/>
+    <w:abstractNumId w:val="21"/>
   </w:num>
   <w:num w:numId="2">
-    <w:abstractNumId w:val="17"/>
+    <w:abstractNumId w:val="21"/>
   </w:num>
   <w:num w:numId="3">
-    <w:abstractNumId w:val="9"/>
+    <w:abstractNumId w:val="13"/>
   </w:num>
   <w:num w:numId="4">
-    <w:abstractNumId w:val="19"/>
+    <w:abstractNumId w:val="23"/>
   </w:num>
   <w:num w:numId="5">
+    <w:abstractNumId w:val="26"/>
+  </w:num>
+  <w:num w:numId="6">
     <w:abstractNumId w:val="22"/>
   </w:num>
-  <w:num w:numId="6">
-    <w:abstractNumId w:val="18"/>
-  </w:num>
   <w:num w:numId="7">
-    <w:abstractNumId w:val="3"/>
+    <w:abstractNumId w:val="5"/>
   </w:num>
   <w:num w:numId="8">
-    <w:abstractNumId w:val="5"/>
+    <w:abstractNumId w:val="8"/>
   </w:num>
   <w:num w:numId="9">
+    <w:abstractNumId w:val="14"/>
+  </w:num>
+  <w:num w:numId="10">
     <w:abstractNumId w:val="10"/>
   </w:num>
-  <w:num w:numId="10">
-    <w:abstractNumId w:val="6"/>
+  <w:num w:numId="11">
+    <w:abstractNumId w:val="15"/>
   </w:num>
-  <w:num w:numId="11">
+  <w:num w:numId="12">
     <w:abstractNumId w:val="11"/>
   </w:num>
-  <w:num w:numId="12">
+  <w:num w:numId="13">
+    <w:abstractNumId w:val="25"/>
+  </w:num>
+  <w:num w:numId="14">
     <w:abstractNumId w:val="7"/>
   </w:num>
-  <w:num w:numId="13">
-    <w:abstractNumId w:val="21"/>
-  </w:num>
-  <w:num w:numId="14">
-    <w:abstractNumId w:val="4"/>
-  </w:num>
   <w:num w:numId="15">
-    <w:abstractNumId w:val="20"/>
+    <w:abstractNumId w:val="24"/>
   </w:num>
   <w:num w:numId="16">
     <w:abstractNumId w:val="1"/>
   </w:num>
   <w:num w:numId="17">
-    <w:abstractNumId w:val="13"/>
+    <w:abstractNumId w:val="17"/>
   </w:num>
   <w:num w:numId="18">
-    <w:abstractNumId w:val="15"/>
+    <w:abstractNumId w:val="19"/>
   </w:num>
   <w:num w:numId="19">
     <w:abstractNumId w:val="0"/>
   </w:num>
   <w:num w:numId="20">
+    <w:abstractNumId w:val="16"/>
+  </w:num>
+  <w:num w:numId="21">
+    <w:abstractNumId w:val="29"/>
+  </w:num>
+  <w:num w:numId="22">
     <w:abstractNumId w:val="12"/>
   </w:num>
-  <w:num w:numId="21">
-    <w:abstractNumId w:val="25"/>
-  </w:num>
-  <w:num w:numId="22">
-    <w:abstractNumId w:val="8"/>
-  </w:num>
   <w:num w:numId="23">
-    <w:abstractNumId w:val="14"/>
+    <w:abstractNumId w:val="18"/>
   </w:num>
   <w:num w:numId="24">
+    <w:abstractNumId w:val="3"/>
+  </w:num>
+  <w:num w:numId="25">
+    <w:abstractNumId w:val="20"/>
+  </w:num>
+  <w:num w:numId="26">
+    <w:abstractNumId w:val="27"/>
+  </w:num>
+  <w:num w:numId="27">
+    <w:abstractNumId w:val="28"/>
+  </w:num>
+  <w:num w:numId="28">
     <w:abstractNumId w:val="2"/>
   </w:num>
-  <w:num w:numId="25">
-    <w:abstractNumId w:val="16"/>
+  <w:num w:numId="29">
+    <w:abstractNumId w:val="9"/>
   </w:num>
-  <w:num w:numId="26">
-    <w:abstractNumId w:val="23"/>
+  <w:num w:numId="30">
+    <w:abstractNumId w:val="4"/>
   </w:num>
-  <w:num w:numId="27">
-    <w:abstractNumId w:val="24"/>
+  <w:num w:numId="31">
+    <w:abstractNumId w:val="6"/>
   </w:num>
 </w:numbering>
 </file>
@@ -9876,7 +10198,7 @@
     <w:uiPriority w:val="9"/>
     <w:unhideWhenUsed/>
     <w:qFormat/>
-    <w:rsid w:val="00134237"/>
+    <w:rsid w:val="00BA3769"/>
     <w:pPr>
       <w:keepNext/>
       <w:keepLines/>
@@ -9914,7 +10236,6 @@
   <w:style w:type="character" w:default="1" w:styleId="DefaultParagraphFont">
     <w:name w:val="Default Paragraph Font"/>
     <w:uiPriority w:val="1"/>
-    <w:semiHidden/>
     <w:unhideWhenUsed/>
   </w:style>
   <w:style w:type="table" w:default="1" w:styleId="TableNormal">
@@ -9981,7 +10302,7 @@
     <w:basedOn w:val="DefaultParagraphFont"/>
     <w:link w:val="Heading3"/>
     <w:uiPriority w:val="9"/>
-    <w:rsid w:val="00134237"/>
+    <w:rsid w:val="00BA3769"/>
     <w:rPr>
       <w:rFonts w:ascii="Lato" w:eastAsiaTheme="majorEastAsia" w:hAnsi="Lato" w:cstheme="majorBidi"/>
       <w:color w:val="ED7D31" w:themeColor="accent2"/>
@@ -10425,7 +10746,7 @@
 </file>
 
 <file path=customXml/itemProps1.xml><?xml version="1.0" encoding="utf-8"?>
-<ds:datastoreItem xmlns:ds="http://schemas.openxmlformats.org/officeDocument/2006/customXml" ds:itemID="{4FBEAAF3-E268-4D43-8374-5E52326F47A4}">
+<ds:datastoreItem xmlns:ds="http://schemas.openxmlformats.org/officeDocument/2006/customXml" ds:itemID="{C4890C05-0D41-42D9-90D2-7607A0E3E281}">
   <ds:schemaRefs>
     <ds:schemaRef ds:uri="http://schemas.openxmlformats.org/officeDocument/2006/bibliography"/>
   </ds:schemaRefs>

</xml_diff>